<commit_message>
Added some new ideas in the Englsih version of Syllabus
</commit_message>
<xml_diff>
--- a/00/ComputationalThinking_Syllabus.docx
+++ b/00/ComputationalThinking_Syllabus.docx
@@ -313,9 +313,439 @@
     </w:p>
     <w:p>
       <w:pPr>
-        <w:rPr>
-          <w:rFonts w:ascii="Arial Black" w:hAnsi="Arial Black" w:hint="eastAsia"/>
+        <w:ind w:firstLine="720"/>
+        <w:rPr>
           <w:lang w:eastAsia="zh-CN"/>
+        </w:rPr>
+      </w:pPr>
+    </w:p>
+    <w:p>
+      <w:pPr>
+        <w:rPr>
+          <w:rFonts w:ascii="Arial Black" w:hAnsi="Arial Black"/>
+          <w:lang w:eastAsia="zh-CN"/>
+        </w:rPr>
+      </w:pPr>
+      <w:r>
+        <w:rPr>
+          <w:rFonts w:ascii="Arial Black" w:hAnsi="Arial Black"/>
+          <w:lang w:eastAsia="zh-CN"/>
+        </w:rPr>
+        <w:t>Core Concepts delivered through</w:t>
+      </w:r>
+      <w:r>
+        <w:rPr>
+          <w:rFonts w:ascii="Arial Black" w:hAnsi="Arial Black"/>
+          <w:lang w:eastAsia="zh-CN"/>
+        </w:rPr>
+        <w:t xml:space="preserve"> this course</w:t>
+      </w:r>
+    </w:p>
+    <w:p>
+      <w:pPr>
+        <w:ind w:firstLine="720"/>
+      </w:pPr>
+      <w:r>
+        <w:t xml:space="preserve">The </w:t>
+      </w:r>
+      <w:r>
+        <w:t>key</w:t>
+      </w:r>
+      <w:r>
+        <w:t xml:space="preserve"> message is that computation is a </w:t>
+      </w:r>
+      <w:r>
+        <w:t>tangible</w:t>
+      </w:r>
+      <w:r>
+        <w:t>, measurable</w:t>
+      </w:r>
+      <w:r>
+        <w:t xml:space="preserve"> cognitive mechanism </w:t>
+      </w:r>
+      <w:r>
+        <w:t>for all intelligent beings</w:t>
+      </w:r>
+      <w:r>
+        <w:t xml:space="preserve">. </w:t>
+      </w:r>
+      <w:r>
+        <w:t xml:space="preserve">In order to processing information into </w:t>
+      </w:r>
+      <w:r>
+        <w:t>decisions</w:t>
+      </w:r>
+      <w:r>
+        <w:t>, it will</w:t>
+      </w:r>
+      <w:r>
+        <w:t xml:space="preserve"> require </w:t>
+      </w:r>
+      <w:r>
+        <w:t xml:space="preserve">computing </w:t>
+      </w:r>
+      <w:r>
+        <w:t xml:space="preserve">time, </w:t>
+      </w:r>
+      <w:r>
+        <w:t xml:space="preserve">memory </w:t>
+      </w:r>
+      <w:r>
+        <w:t xml:space="preserve">space, and </w:t>
+      </w:r>
+      <w:r>
+        <w:t>physical</w:t>
+      </w:r>
+      <w:r>
+        <w:t xml:space="preserve"> </w:t>
+      </w:r>
+      <w:r>
+        <w:t>energy. Th</w:t>
+      </w:r>
+      <w:r>
+        <w:t>is course w</w:t>
+      </w:r>
+      <w:r>
+        <w:t xml:space="preserve">ill present </w:t>
+      </w:r>
+      <w:r>
+        <w:t xml:space="preserve">a rigorous language framework </w:t>
+      </w:r>
+      <w:r>
+        <w:t>to denote the interplays of the three basic computing metrics, time/space/energy</w:t>
+      </w:r>
+      <w:r>
+        <w:t xml:space="preserve"> </w:t>
+      </w:r>
+      <w:r>
+        <w:t xml:space="preserve">for </w:t>
+      </w:r>
+      <w:r>
+        <w:t xml:space="preserve">novices to </w:t>
+      </w:r>
+      <w:r>
+        <w:t xml:space="preserve">speak and recognize the language of </w:t>
+      </w:r>
+      <w:r>
+        <w:t>compu</w:t>
+      </w:r>
+      <w:r>
+        <w:t>ti</w:t>
+      </w:r>
+      <w:r>
+        <w:t xml:space="preserve">ng. </w:t>
+      </w:r>
+      <w:r>
+        <w:t xml:space="preserve">Students will also study the history of personalities, institutions, and technology developmental paths of computing, to better identify solution </w:t>
+      </w:r>
+      <w:r>
+        <w:t xml:space="preserve">opportunities in </w:t>
+      </w:r>
+      <w:r>
+        <w:t>a wide variety of application</w:t>
+      </w:r>
+      <w:r>
+        <w:t xml:space="preserve"> contexts. </w:t>
+      </w:r>
+    </w:p>
+    <w:p>
+      <w:pPr>
+        <w:rPr>
+          <w:rFonts w:ascii="Arial Black" w:hAnsi="Arial Black"/>
+          <w:lang w:eastAsia="zh-CN"/>
+        </w:rPr>
+      </w:pPr>
+    </w:p>
+    <w:p>
+      <w:pPr>
+        <w:rPr>
+          <w:rFonts w:ascii="Arial Black" w:hAnsi="Arial Black"/>
+          <w:lang w:eastAsia="zh-CN"/>
+        </w:rPr>
+      </w:pPr>
+      <w:r>
+        <w:rPr>
+          <w:rFonts w:ascii="Arial Black" w:hAnsi="Arial Black"/>
+          <w:lang w:eastAsia="zh-CN"/>
+        </w:rPr>
+        <w:t>Learning Objectives</w:t>
+      </w:r>
+    </w:p>
+    <w:p>
+      <w:pPr>
+        <w:ind w:firstLine="720"/>
+      </w:pPr>
+      <w:r>
+        <w:t>Given that our students can believe i</w:t>
+      </w:r>
+      <w:r>
+        <w:t>n the above statement, they should achieve the following objectives:</w:t>
+      </w:r>
+    </w:p>
+    <w:p>
+      <w:pPr>
+        <w:pStyle w:val="ListParagraph"/>
+        <w:numPr>
+          <w:ilvl w:val="0"/>
+          <w:numId w:val="2"/>
+        </w:numPr>
+      </w:pPr>
+      <w:r>
+        <w:t xml:space="preserve">The elements of computation: </w:t>
+      </w:r>
+      <w:r>
+        <w:t xml:space="preserve">Context, </w:t>
+      </w:r>
+      <w:r>
+        <w:t>Vocabulary ,Rules</w:t>
+      </w:r>
+      <w:r>
+        <w:t xml:space="preserve"> </w:t>
+      </w:r>
+    </w:p>
+    <w:p>
+      <w:pPr>
+        <w:pStyle w:val="ListParagraph"/>
+        <w:numPr>
+          <w:ilvl w:val="0"/>
+          <w:numId w:val="2"/>
+        </w:numPr>
+      </w:pPr>
+      <w:r>
+        <w:t>K</w:t>
+      </w:r>
+      <w:r>
+        <w:t xml:space="preserve">now </w:t>
+      </w:r>
+      <w:r>
+        <w:t xml:space="preserve">about popular </w:t>
+      </w:r>
+      <w:r>
+        <w:t xml:space="preserve">models </w:t>
+      </w:r>
+      <w:r>
+        <w:t>of</w:t>
+      </w:r>
+      <w:r>
+        <w:t xml:space="preserve"> computations</w:t>
+      </w:r>
+      <w:r>
+        <w:t xml:space="preserve">, including </w:t>
+      </w:r>
+      <w:r>
+        <w:t>Computer Architectures, Machine Learning, Symbolic Computation, Data-Intensive Computation, Emotional Computing, and S</w:t>
+      </w:r>
+      <w:r>
+        <w:t>ocial computation</w:t>
+      </w:r>
+      <w:r>
+        <w:t xml:space="preserve"> </w:t>
+      </w:r>
+    </w:p>
+    <w:p>
+      <w:pPr>
+        <w:pStyle w:val="ListParagraph"/>
+        <w:numPr>
+          <w:ilvl w:val="0"/>
+          <w:numId w:val="2"/>
+        </w:numPr>
+      </w:pPr>
+      <w:r>
+        <w:t xml:space="preserve">Pragmatic tools, services, and institutions that are providing computing technologies and services. The “who is who” in history and in modern day computing science/engineering </w:t>
+      </w:r>
+      <w:r>
+        <w:lastRenderedPageBreak/>
+        <w:t xml:space="preserve">arena. </w:t>
+      </w:r>
+      <w:r>
+        <w:t>The key technological components and technological metrics/barriers in the field of computing.</w:t>
+      </w:r>
+    </w:p>
+    <w:p>
+      <w:pPr>
+        <w:pStyle w:val="ListParagraph"/>
+        <w:numPr>
+          <w:ilvl w:val="0"/>
+          <w:numId w:val="2"/>
+        </w:numPr>
+      </w:pPr>
+      <w:r>
+        <w:t xml:space="preserve">Get access to latest and greating computing services and </w:t>
+      </w:r>
+      <w:r>
+        <w:t xml:space="preserve">construct and test </w:t>
+      </w:r>
+      <w:r>
+        <w:t xml:space="preserve">these </w:t>
+      </w:r>
+      <w:r>
+        <w:t xml:space="preserve">computing infrastructures in </w:t>
+      </w:r>
+      <w:r>
+        <w:t>person, using commercially available</w:t>
+      </w:r>
+      <w:r>
+        <w:t xml:space="preserve"> virtualization tools</w:t>
+      </w:r>
+      <w:r>
+        <w:t>, including VR and AR</w:t>
+      </w:r>
+    </w:p>
+    <w:p>
+      <w:pPr>
+        <w:pStyle w:val="ListParagraph"/>
+        <w:numPr>
+          <w:ilvl w:val="0"/>
+          <w:numId w:val="2"/>
+        </w:numPr>
+        <w:rPr>
+          <w:lang w:eastAsia="zh-CN"/>
+        </w:rPr>
+      </w:pPr>
+      <w:r>
+        <w:rPr>
+          <w:lang w:eastAsia="zh-CN"/>
+        </w:rPr>
+        <w:t xml:space="preserve">Make </w:t>
+      </w:r>
+      <w:r>
+        <w:rPr>
+          <w:lang w:eastAsia="zh-CN"/>
+        </w:rPr>
+        <w:t>decisions computable</w:t>
+      </w:r>
+      <w:r>
+        <w:rPr>
+          <w:lang w:eastAsia="zh-CN"/>
+        </w:rPr>
+        <w:t>, and know what are in-computable</w:t>
+      </w:r>
+      <w:r>
+        <w:rPr>
+          <w:lang w:eastAsia="zh-CN"/>
+        </w:rPr>
+        <w:t>.</w:t>
+      </w:r>
+    </w:p>
+    <w:p>
+      <w:pPr>
+        <w:pStyle w:val="ListParagraph"/>
+        <w:numPr>
+          <w:ilvl w:val="0"/>
+          <w:numId w:val="2"/>
+        </w:numPr>
+        <w:rPr>
+          <w:lang w:eastAsia="zh-CN"/>
+        </w:rPr>
+      </w:pPr>
+      <w:r>
+        <w:rPr>
+          <w:lang w:eastAsia="zh-CN"/>
+        </w:rPr>
+        <w:t>Work with</w:t>
+      </w:r>
+      <w:r>
+        <w:rPr>
+          <w:lang w:eastAsia="zh-CN"/>
+        </w:rPr>
+        <w:t xml:space="preserve"> real people, real projects and real data </w:t>
+      </w:r>
+    </w:p>
+    <w:p>
+      <w:pPr>
+        <w:pStyle w:val="ListParagraph"/>
+        <w:numPr>
+          <w:ilvl w:val="0"/>
+          <w:numId w:val="2"/>
+        </w:numPr>
+        <w:rPr>
+          <w:lang w:eastAsia="zh-CN"/>
+        </w:rPr>
+      </w:pPr>
+      <w:r>
+        <w:rPr>
+          <w:lang w:eastAsia="zh-CN"/>
+        </w:rPr>
+        <w:t>Construct a set of real computational model</w:t>
+      </w:r>
+      <w:r>
+        <w:rPr>
+          <w:lang w:eastAsia="zh-CN"/>
+        </w:rPr>
+        <w:t xml:space="preserve"> and document it</w:t>
+      </w:r>
+      <w:r>
+        <w:rPr>
+          <w:lang w:eastAsia="zh-CN"/>
+        </w:rPr>
+        <w:t xml:space="preserve">, </w:t>
+      </w:r>
+    </w:p>
+    <w:p>
+      <w:pPr>
+        <w:pStyle w:val="ListParagraph"/>
+        <w:numPr>
+          <w:ilvl w:val="0"/>
+          <w:numId w:val="2"/>
+        </w:numPr>
+        <w:rPr>
+          <w:lang w:eastAsia="zh-CN"/>
+        </w:rPr>
+      </w:pPr>
+      <w:r>
+        <w:rPr>
+          <w:rFonts w:hint="eastAsia"/>
+          <w:lang w:eastAsia="zh-CN"/>
+        </w:rPr>
+        <w:t>Use</w:t>
+      </w:r>
+      <w:r>
+        <w:rPr>
+          <w:lang w:eastAsia="zh-CN"/>
+        </w:rPr>
+        <w:t xml:space="preserve"> collaborative/networked digital publishing tools to </w:t>
+      </w:r>
+      <w:r>
+        <w:rPr>
+          <w:lang w:eastAsia="zh-CN"/>
+        </w:rPr>
+        <w:t>create an I</w:t>
+      </w:r>
+      <w:r>
+        <w:rPr>
+          <w:lang w:eastAsia="zh-CN"/>
+        </w:rPr>
+        <w:t xml:space="preserve">ndustry </w:t>
+      </w:r>
+      <w:r>
+        <w:rPr>
+          <w:lang w:eastAsia="zh-CN"/>
+        </w:rPr>
+        <w:t>A</w:t>
+      </w:r>
+      <w:r>
+        <w:rPr>
+          <w:lang w:eastAsia="zh-CN"/>
+        </w:rPr>
+        <w:t xml:space="preserve">nalysis </w:t>
+      </w:r>
+      <w:r>
+        <w:rPr>
+          <w:lang w:eastAsia="zh-CN"/>
+        </w:rPr>
+        <w:t>R</w:t>
+      </w:r>
+      <w:r>
+        <w:rPr>
+          <w:lang w:eastAsia="zh-CN"/>
+        </w:rPr>
+        <w:t>eport for your own product</w:t>
+      </w:r>
+    </w:p>
+    <w:p>
+      <w:pPr>
+        <w:rPr>
+          <w:rFonts w:ascii="Arial Black" w:hAnsi="Arial Black"/>
         </w:rPr>
       </w:pPr>
     </w:p>
@@ -364,6 +794,24 @@
         </w:numPr>
       </w:pPr>
       <w:r>
+        <w:t>Classic literature and electronic media that best present the essence of field and industry of computation</w:t>
+      </w:r>
+      <w:r>
+        <w:t>.</w:t>
+      </w:r>
+    </w:p>
+    <w:p>
+      <w:pPr>
+        <w:pStyle w:val="ListParagraph"/>
+        <w:numPr>
+          <w:ilvl w:val="0"/>
+          <w:numId w:val="1"/>
+        </w:numPr>
+      </w:pPr>
+      <w:r>
+        <w:t xml:space="preserve">Learn to use </w:t>
+      </w:r>
+      <w:r>
         <w:t>Collective</w:t>
       </w:r>
       <w:r>
@@ -372,6 +820,11 @@
       <w:r>
         <w:t xml:space="preserve">Knowledge Management </w:t>
       </w:r>
+      <w:r>
+        <w:t xml:space="preserve">tools </w:t>
+      </w:r>
+      <w:bookmarkStart w:id="0" w:name="_GoBack"/>
+      <w:bookmarkEnd w:id="0"/>
       <w:r>
         <w:t>(Mediawiki, Git</w:t>
       </w:r>
@@ -502,11 +955,7 @@
         <w:t xml:space="preserve"> must first learn to work together or utilize existing network tools to leverage technologies and resources developed by others, yet keep a good habit in using these tools. Then, they also need to have a good knowledge in mathematical/logical reasoning, and use or at least understand the various kinds of tools for different layers of abstraction. Finally, while they are learning about these ideas, makers need to know who and where these technologies or innovative devices came from. With these inter-related contex</w:t>
       </w:r>
       <w:r>
-        <w:t xml:space="preserve">tual knowledge, decision on what to make, and how to make, can be must better supported by a consistent intellectual </w:t>
-      </w:r>
-      <w:r>
-        <w:lastRenderedPageBreak/>
-        <w:t xml:space="preserve">framework. In other words, this is a </w:t>
+        <w:t xml:space="preserve">tual knowledge, decision on what to make, and how to make, can be must better supported by a consistent intellectual framework. In other words, this is a </w:t>
       </w:r>
       <w:r>
         <w:t xml:space="preserve">digital </w:t>
@@ -1599,8 +2048,6 @@
             <w:r>
               <w:t>This is dedicated to the programming language of choice. We will primarily show how Python and its software libraries can be used in this course. Other tools and languages can be used here, too.</w:t>
             </w:r>
-            <w:bookmarkStart w:id="0" w:name="_GoBack"/>
-            <w:bookmarkEnd w:id="0"/>
           </w:p>
         </w:tc>
       </w:tr>
@@ -2920,8 +3367,192 @@
       </w:pPr>
     </w:lvl>
   </w:abstractNum>
+  <w:abstractNum w:abstractNumId="1">
+    <w:nsid w:val="2BC60B6A"/>
+    <w:multiLevelType w:val="hybridMultilevel"/>
+    <w:tmpl w:val="8F288062"/>
+    <w:lvl w:ilvl="0" w:tplc="D46231BE">
+      <w:start w:val="1"/>
+      <w:numFmt w:val="decimal"/>
+      <w:lvlText w:val="%1."/>
+      <w:lvlJc w:val="left"/>
+      <w:pPr>
+        <w:ind w:left="1680" w:hanging="960"/>
+      </w:pPr>
+      <w:rPr>
+        <w:rFonts w:hint="default"/>
+      </w:rPr>
+    </w:lvl>
+    <w:lvl w:ilvl="1" w:tplc="04090019" w:tentative="1">
+      <w:start w:val="1"/>
+      <w:numFmt w:val="lowerLetter"/>
+      <w:lvlText w:val="%2."/>
+      <w:lvlJc w:val="left"/>
+      <w:pPr>
+        <w:ind w:left="1800" w:hanging="360"/>
+      </w:pPr>
+    </w:lvl>
+    <w:lvl w:ilvl="2" w:tplc="0409001B" w:tentative="1">
+      <w:start w:val="1"/>
+      <w:numFmt w:val="lowerRoman"/>
+      <w:lvlText w:val="%3."/>
+      <w:lvlJc w:val="right"/>
+      <w:pPr>
+        <w:ind w:left="2520" w:hanging="180"/>
+      </w:pPr>
+    </w:lvl>
+    <w:lvl w:ilvl="3" w:tplc="0409000F" w:tentative="1">
+      <w:start w:val="1"/>
+      <w:numFmt w:val="decimal"/>
+      <w:lvlText w:val="%4."/>
+      <w:lvlJc w:val="left"/>
+      <w:pPr>
+        <w:ind w:left="3240" w:hanging="360"/>
+      </w:pPr>
+    </w:lvl>
+    <w:lvl w:ilvl="4" w:tplc="04090019" w:tentative="1">
+      <w:start w:val="1"/>
+      <w:numFmt w:val="lowerLetter"/>
+      <w:lvlText w:val="%5."/>
+      <w:lvlJc w:val="left"/>
+      <w:pPr>
+        <w:ind w:left="3960" w:hanging="360"/>
+      </w:pPr>
+    </w:lvl>
+    <w:lvl w:ilvl="5" w:tplc="0409001B" w:tentative="1">
+      <w:start w:val="1"/>
+      <w:numFmt w:val="lowerRoman"/>
+      <w:lvlText w:val="%6."/>
+      <w:lvlJc w:val="right"/>
+      <w:pPr>
+        <w:ind w:left="4680" w:hanging="180"/>
+      </w:pPr>
+    </w:lvl>
+    <w:lvl w:ilvl="6" w:tplc="0409000F" w:tentative="1">
+      <w:start w:val="1"/>
+      <w:numFmt w:val="decimal"/>
+      <w:lvlText w:val="%7."/>
+      <w:lvlJc w:val="left"/>
+      <w:pPr>
+        <w:ind w:left="5400" w:hanging="360"/>
+      </w:pPr>
+    </w:lvl>
+    <w:lvl w:ilvl="7" w:tplc="04090019" w:tentative="1">
+      <w:start w:val="1"/>
+      <w:numFmt w:val="lowerLetter"/>
+      <w:lvlText w:val="%8."/>
+      <w:lvlJc w:val="left"/>
+      <w:pPr>
+        <w:ind w:left="6120" w:hanging="360"/>
+      </w:pPr>
+    </w:lvl>
+    <w:lvl w:ilvl="8" w:tplc="0409001B" w:tentative="1">
+      <w:start w:val="1"/>
+      <w:numFmt w:val="lowerRoman"/>
+      <w:lvlText w:val="%9."/>
+      <w:lvlJc w:val="right"/>
+      <w:pPr>
+        <w:ind w:left="6840" w:hanging="180"/>
+      </w:pPr>
+    </w:lvl>
+  </w:abstractNum>
+  <w:abstractNum w:abstractNumId="2">
+    <w:nsid w:val="4B2478DC"/>
+    <w:multiLevelType w:val="hybridMultilevel"/>
+    <w:tmpl w:val="46B6248C"/>
+    <w:lvl w:ilvl="0" w:tplc="459E524A">
+      <w:start w:val="2"/>
+      <w:numFmt w:val="decimal"/>
+      <w:lvlText w:val="%1."/>
+      <w:lvlJc w:val="left"/>
+      <w:pPr>
+        <w:ind w:left="1080" w:hanging="360"/>
+      </w:pPr>
+      <w:rPr>
+        <w:rFonts w:hint="default"/>
+      </w:rPr>
+    </w:lvl>
+    <w:lvl w:ilvl="1" w:tplc="04090019" w:tentative="1">
+      <w:start w:val="1"/>
+      <w:numFmt w:val="lowerLetter"/>
+      <w:lvlText w:val="%2."/>
+      <w:lvlJc w:val="left"/>
+      <w:pPr>
+        <w:ind w:left="1800" w:hanging="360"/>
+      </w:pPr>
+    </w:lvl>
+    <w:lvl w:ilvl="2" w:tplc="0409001B" w:tentative="1">
+      <w:start w:val="1"/>
+      <w:numFmt w:val="lowerRoman"/>
+      <w:lvlText w:val="%3."/>
+      <w:lvlJc w:val="right"/>
+      <w:pPr>
+        <w:ind w:left="2520" w:hanging="180"/>
+      </w:pPr>
+    </w:lvl>
+    <w:lvl w:ilvl="3" w:tplc="0409000F" w:tentative="1">
+      <w:start w:val="1"/>
+      <w:numFmt w:val="decimal"/>
+      <w:lvlText w:val="%4."/>
+      <w:lvlJc w:val="left"/>
+      <w:pPr>
+        <w:ind w:left="3240" w:hanging="360"/>
+      </w:pPr>
+    </w:lvl>
+    <w:lvl w:ilvl="4" w:tplc="04090019" w:tentative="1">
+      <w:start w:val="1"/>
+      <w:numFmt w:val="lowerLetter"/>
+      <w:lvlText w:val="%5."/>
+      <w:lvlJc w:val="left"/>
+      <w:pPr>
+        <w:ind w:left="3960" w:hanging="360"/>
+      </w:pPr>
+    </w:lvl>
+    <w:lvl w:ilvl="5" w:tplc="0409001B" w:tentative="1">
+      <w:start w:val="1"/>
+      <w:numFmt w:val="lowerRoman"/>
+      <w:lvlText w:val="%6."/>
+      <w:lvlJc w:val="right"/>
+      <w:pPr>
+        <w:ind w:left="4680" w:hanging="180"/>
+      </w:pPr>
+    </w:lvl>
+    <w:lvl w:ilvl="6" w:tplc="0409000F" w:tentative="1">
+      <w:start w:val="1"/>
+      <w:numFmt w:val="decimal"/>
+      <w:lvlText w:val="%7."/>
+      <w:lvlJc w:val="left"/>
+      <w:pPr>
+        <w:ind w:left="5400" w:hanging="360"/>
+      </w:pPr>
+    </w:lvl>
+    <w:lvl w:ilvl="7" w:tplc="04090019" w:tentative="1">
+      <w:start w:val="1"/>
+      <w:numFmt w:val="lowerLetter"/>
+      <w:lvlText w:val="%8."/>
+      <w:lvlJc w:val="left"/>
+      <w:pPr>
+        <w:ind w:left="6120" w:hanging="360"/>
+      </w:pPr>
+    </w:lvl>
+    <w:lvl w:ilvl="8" w:tplc="0409001B" w:tentative="1">
+      <w:start w:val="1"/>
+      <w:numFmt w:val="lowerRoman"/>
+      <w:lvlText w:val="%9."/>
+      <w:lvlJc w:val="right"/>
+      <w:pPr>
+        <w:ind w:left="6840" w:hanging="180"/>
+      </w:pPr>
+    </w:lvl>
+  </w:abstractNum>
   <w:num w:numId="1">
     <w:abstractNumId w:val="0"/>
+  </w:num>
+  <w:num w:numId="2">
+    <w:abstractNumId w:val="1"/>
+  </w:num>
+  <w:num w:numId="3">
+    <w:abstractNumId w:val="2"/>
   </w:num>
 </w:numbering>
 </file>

</xml_diff>

<commit_message>
Stated that this course is about Abstract Data Structures and manipulative algorithms.
</commit_message>
<xml_diff>
--- a/00/ComputationalThinking_Syllabus.docx
+++ b/00/ComputationalThinking_Syllabus.docx
@@ -328,9 +328,217 @@
       </w:pPr>
       <w:r>
         <w:rPr>
+          <w:rFonts w:ascii="Arial Black" w:hAnsi="Arial Black" w:hint="eastAsia"/>
+          <w:lang w:eastAsia="zh-CN"/>
+        </w:rPr>
+        <w:t xml:space="preserve">Who </w:t>
+      </w:r>
+      <w:r>
+        <w:rPr>
           <w:rFonts w:ascii="Arial Black" w:hAnsi="Arial Black"/>
           <w:lang w:eastAsia="zh-CN"/>
         </w:rPr>
+        <w:t>qualify</w:t>
+      </w:r>
+      <w:r>
+        <w:rPr>
+          <w:rFonts w:ascii="Arial Black" w:hAnsi="Arial Black" w:hint="eastAsia"/>
+          <w:lang w:eastAsia="zh-CN"/>
+        </w:rPr>
+        <w:t xml:space="preserve"> </w:t>
+      </w:r>
+      <w:r>
+        <w:rPr>
+          <w:rFonts w:ascii="Arial Black" w:hAnsi="Arial Black"/>
+          <w:lang w:eastAsia="zh-CN"/>
+        </w:rPr>
+        <w:t xml:space="preserve">to </w:t>
+      </w:r>
+      <w:r>
+        <w:rPr>
+          <w:rFonts w:ascii="Arial Black" w:hAnsi="Arial Black" w:hint="eastAsia"/>
+          <w:lang w:eastAsia="zh-CN"/>
+        </w:rPr>
+        <w:t xml:space="preserve">take this </w:t>
+      </w:r>
+      <w:r>
+        <w:rPr>
+          <w:rFonts w:ascii="Arial Black" w:hAnsi="Arial Black"/>
+          <w:lang w:eastAsia="zh-CN"/>
+        </w:rPr>
+        <w:t>course</w:t>
+      </w:r>
+      <w:r>
+        <w:rPr>
+          <w:rFonts w:ascii="Arial Black" w:hAnsi="Arial Black" w:hint="eastAsia"/>
+          <w:lang w:eastAsia="zh-CN"/>
+        </w:rPr>
+        <w:t>?</w:t>
+      </w:r>
+    </w:p>
+    <w:p>
+      <w:pPr>
+        <w:ind w:firstLine="720"/>
+        <w:rPr>
+          <w:lang w:eastAsia="zh-CN"/>
+        </w:rPr>
+      </w:pPr>
+      <w:r>
+        <w:t>Like any subject matter, to lear</w:t>
+      </w:r>
+      <w:r>
+        <w:t xml:space="preserve">n something well </w:t>
+      </w:r>
+      <w:r>
+        <w:t xml:space="preserve">requires focus and willingness to adopt new habits. </w:t>
+      </w:r>
+      <w:r>
+        <w:t xml:space="preserve">Although we have verified that most people with little prior knowledge can learn </w:t>
+      </w:r>
+      <w:r>
+        <w:t>this</w:t>
+      </w:r>
+      <w:r>
+        <w:t xml:space="preserve"> material, we will still prefer our </w:t>
+      </w:r>
+      <w:r>
+        <w:t>main</w:t>
+      </w:r>
+      <w:r>
+        <w:t xml:space="preserve"> student</w:t>
+      </w:r>
+      <w:r>
+        <w:t xml:space="preserve"> body</w:t>
+      </w:r>
+      <w:r>
+        <w:t xml:space="preserve"> can </w:t>
+      </w:r>
+      <w:r>
+        <w:t xml:space="preserve">dedicate </w:t>
+      </w:r>
+      <w:r>
+        <w:t xml:space="preserve">concentrated and continuous efforts </w:t>
+      </w:r>
+      <w:r>
+        <w:t xml:space="preserve">to finish the relevant homework in a synchronized matter. </w:t>
+      </w:r>
+      <w:r>
+        <w:t xml:space="preserve">Students who register for our course will have to take some pre-class tests by reading some suggested reading materials and some videos and websites, so that we can verify that registered students are </w:t>
+      </w:r>
+      <w:r>
+        <w:t>capable, yet independent learners</w:t>
+      </w:r>
+      <w:r>
+        <w:rPr>
+          <w:lang w:eastAsia="zh-CN"/>
+        </w:rPr>
+        <w:t xml:space="preserve">, so that we can get participants </w:t>
+      </w:r>
+      <w:r>
+        <w:rPr>
+          <w:lang w:eastAsia="zh-CN"/>
+        </w:rPr>
+        <w:t xml:space="preserve">who have the potential </w:t>
+      </w:r>
+      <w:r>
+        <w:rPr>
+          <w:lang w:eastAsia="zh-CN"/>
+        </w:rPr>
+        <w:t xml:space="preserve">to contribute </w:t>
+      </w:r>
+      <w:r>
+        <w:rPr>
+          <w:lang w:eastAsia="zh-CN"/>
+        </w:rPr>
+        <w:t xml:space="preserve">original thoughts </w:t>
+      </w:r>
+      <w:r>
+        <w:rPr>
+          <w:lang w:eastAsia="zh-CN"/>
+        </w:rPr>
+        <w:t>to the class</w:t>
+      </w:r>
+      <w:r>
+        <w:rPr>
+          <w:lang w:eastAsia="zh-CN"/>
+        </w:rPr>
+        <w:t>.</w:t>
+      </w:r>
+      <w:r>
+        <w:rPr>
+          <w:lang w:eastAsia="zh-CN"/>
+        </w:rPr>
+        <w:t xml:space="preserve"> We also welcome </w:t>
+      </w:r>
+      <w:r>
+        <w:rPr>
+          <w:lang w:eastAsia="zh-CN"/>
+        </w:rPr>
+        <w:t>auditors</w:t>
+      </w:r>
+      <w:r>
+        <w:rPr>
+          <w:lang w:eastAsia="zh-CN"/>
+        </w:rPr>
+        <w:t xml:space="preserve"> who </w:t>
+      </w:r>
+      <w:r>
+        <w:rPr>
+          <w:lang w:eastAsia="zh-CN"/>
+        </w:rPr>
+        <w:t>need</w:t>
+      </w:r>
+      <w:r>
+        <w:rPr>
+          <w:lang w:eastAsia="zh-CN"/>
+        </w:rPr>
+        <w:t xml:space="preserve"> assistance while learning. Auditors may</w:t>
+      </w:r>
+      <w:r>
+        <w:rPr>
+          <w:lang w:eastAsia="zh-CN"/>
+        </w:rPr>
+        <w:t xml:space="preserve"> learn it on their own pace, and they can form study groups that do not interfere with </w:t>
+      </w:r>
+      <w:r>
+        <w:rPr>
+          <w:lang w:eastAsia="zh-CN"/>
+        </w:rPr>
+        <w:t>the progre</w:t>
+      </w:r>
+      <w:r>
+        <w:rPr>
+          <w:lang w:eastAsia="zh-CN"/>
+        </w:rPr>
+        <w:t xml:space="preserve">ss of </w:t>
+      </w:r>
+      <w:r>
+        <w:rPr>
+          <w:lang w:eastAsia="zh-CN"/>
+        </w:rPr>
+        <w:t>our main class.</w:t>
+      </w:r>
+    </w:p>
+    <w:p>
+      <w:pPr>
+        <w:ind w:firstLine="720"/>
+        <w:rPr>
+          <w:lang w:eastAsia="zh-CN"/>
+        </w:rPr>
+      </w:pPr>
+    </w:p>
+    <w:p>
+      <w:pPr>
+        <w:rPr>
+          <w:rFonts w:ascii="Arial Black" w:hAnsi="Arial Black"/>
+          <w:lang w:eastAsia="zh-CN"/>
+        </w:rPr>
+      </w:pPr>
+      <w:r>
+        <w:rPr>
+          <w:rFonts w:ascii="Arial Black" w:hAnsi="Arial Black"/>
+          <w:lang w:eastAsia="zh-CN"/>
+        </w:rPr>
         <w:t>Core Concepts delivered through</w:t>
       </w:r>
       <w:r>
@@ -346,42 +554,84 @@
         <w:ind w:firstLine="720"/>
       </w:pPr>
       <w:r>
-        <w:t xml:space="preserve">The </w:t>
-      </w:r>
-      <w:r>
-        <w:t>key</w:t>
-      </w:r>
-      <w:r>
-        <w:t xml:space="preserve"> message is that computation is a </w:t>
+        <w:t>Th</w:t>
+      </w:r>
+      <w:r>
+        <w:t>is course explain</w:t>
+      </w:r>
+      <w:r>
+        <w:t>s</w:t>
+      </w:r>
+      <w:r>
+        <w:t xml:space="preserve"> </w:t>
+      </w:r>
+      <w:r>
+        <w:t>both individual and collective thought</w:t>
+      </w:r>
+      <w:r>
+        <w:t xml:space="preserve"> processes</w:t>
+      </w:r>
+      <w:r>
+        <w:t xml:space="preserve"> </w:t>
+      </w:r>
+      <w:r>
+        <w:t xml:space="preserve">in </w:t>
+      </w:r>
+      <w:r>
+        <w:t xml:space="preserve">the language of </w:t>
+      </w:r>
+      <w:r>
+        <w:t>computation</w:t>
+      </w:r>
+      <w:r>
+        <w:t xml:space="preserve">. </w:t>
+      </w:r>
+      <w:r>
+        <w:t>In the other hand</w:t>
+      </w:r>
+      <w:r>
+        <w:t>, computation</w:t>
+      </w:r>
+      <w:r>
+        <w:t xml:space="preserve"> is a </w:t>
       </w:r>
       <w:r>
         <w:t>tangible</w:t>
       </w:r>
       <w:r>
-        <w:t>, measurable</w:t>
-      </w:r>
-      <w:r>
-        <w:t xml:space="preserve"> cognitive mechanism </w:t>
-      </w:r>
-      <w:r>
-        <w:t>for all intelligent beings</w:t>
+        <w:t xml:space="preserve"> and</w:t>
+      </w:r>
+      <w:r>
+        <w:t xml:space="preserve"> measurable</w:t>
+      </w:r>
+      <w:r>
+        <w:t xml:space="preserve"> cognitive mechanism</w:t>
       </w:r>
       <w:r>
         <w:t xml:space="preserve">. </w:t>
       </w:r>
       <w:r>
-        <w:t xml:space="preserve">In order to processing information into </w:t>
+        <w:t xml:space="preserve">We want to show that our rationality is bounded by our ability </w:t>
+      </w:r>
+      <w:r>
+        <w:t>to process</w:t>
+      </w:r>
+      <w:r>
+        <w:t xml:space="preserve"> information into </w:t>
       </w:r>
       <w:r>
         <w:t>decisions</w:t>
       </w:r>
       <w:r>
-        <w:t>, it will</w:t>
+        <w:t>. The ability is also limited by the</w:t>
       </w:r>
       <w:r>
         <w:t xml:space="preserve"> require </w:t>
       </w:r>
       <w:r>
+        <w:t xml:space="preserve">amount of </w:t>
+      </w:r>
+      <w:r>
         <w:t xml:space="preserve">computing </w:t>
       </w:r>
       <w:r>
@@ -400,52 +650,47 @@
         <w:t xml:space="preserve"> </w:t>
       </w:r>
       <w:r>
-        <w:t>energy. Th</w:t>
-      </w:r>
-      <w:r>
-        <w:t>is course w</w:t>
-      </w:r>
-      <w:r>
-        <w:t xml:space="preserve">ill present </w:t>
-      </w:r>
-      <w:r>
-        <w:t xml:space="preserve">a rigorous language framework </w:t>
-      </w:r>
-      <w:r>
-        <w:t>to denote the interplays of the three basic computing metrics, time/space/energy</w:t>
-      </w:r>
-      <w:r>
-        <w:t xml:space="preserve"> </w:t>
-      </w:r>
-      <w:r>
-        <w:t xml:space="preserve">for </w:t>
-      </w:r>
-      <w:r>
-        <w:t xml:space="preserve">novices to </w:t>
-      </w:r>
-      <w:r>
-        <w:t xml:space="preserve">speak and recognize the language of </w:t>
-      </w:r>
-      <w:r>
-        <w:t>compu</w:t>
-      </w:r>
-      <w:r>
-        <w:t>ti</w:t>
-      </w:r>
-      <w:r>
-        <w:t xml:space="preserve">ng. </w:t>
-      </w:r>
-      <w:r>
-        <w:t xml:space="preserve">Students will also study the history of personalities, institutions, and technology developmental paths of computing, to better identify solution </w:t>
-      </w:r>
-      <w:r>
-        <w:t xml:space="preserve">opportunities in </w:t>
-      </w:r>
-      <w:r>
-        <w:t>a wide variety of application</w:t>
-      </w:r>
-      <w:r>
-        <w:t xml:space="preserve"> contexts. </w:t>
+        <w:t xml:space="preserve">energy. </w:t>
+      </w:r>
+      <w:r>
+        <w:t xml:space="preserve">A series of tools are introduced to students to show how each layer of computational abstraction is managed, and computational experimented. Students will accomplish certain design tasks to realize how computation can be </w:t>
+      </w:r>
+      <w:r>
+        <w:lastRenderedPageBreak/>
+        <w:t xml:space="preserve">reduced to different representation, but </w:t>
+      </w:r>
+      <w:r>
+        <w:t xml:space="preserve">all relying upon the </w:t>
+      </w:r>
+      <w:r>
+        <w:t xml:space="preserve">same </w:t>
+      </w:r>
+      <w:r>
+        <w:t xml:space="preserve">logical </w:t>
+      </w:r>
+      <w:r>
+        <w:t xml:space="preserve">substrate. </w:t>
+      </w:r>
+      <w:r>
+        <w:t xml:space="preserve">To </w:t>
+      </w:r>
+      <w:r>
+        <w:t xml:space="preserve">better </w:t>
+      </w:r>
+      <w:r>
+        <w:t>relate the mental model of computation</w:t>
+      </w:r>
+      <w:r>
+        <w:t xml:space="preserve"> in a wide variety of application contexts,</w:t>
+      </w:r>
+      <w:r>
+        <w:t xml:space="preserve"> we</w:t>
+      </w:r>
+      <w:r>
+        <w:t xml:space="preserve"> will also study the history of personalities, institutions, and technology developmental paths of computing, </w:t>
+      </w:r>
+      <w:r>
+        <w:t>so that students can relate computational thoughts to many more potential areas.</w:t>
       </w:r>
     </w:p>
     <w:p>
@@ -551,14 +796,7 @@
         </w:numPr>
       </w:pPr>
       <w:r>
-        <w:t xml:space="preserve">Pragmatic tools, services, and institutions that are providing computing technologies and services. The “who is who” in history and in modern day computing science/engineering </w:t>
-      </w:r>
-      <w:r>
-        <w:lastRenderedPageBreak/>
-        <w:t xml:space="preserve">arena. </w:t>
-      </w:r>
-      <w:r>
-        <w:t>The key technological components and technological metrics/barriers in the field of computing.</w:t>
+        <w:t>Learn the vocabulary of Data Structures and Algorithms, knowing what manipulative operations are suitable for certain structures. We will also guide students to identify and categorize various abstract data types in their own world.</w:t>
       </w:r>
     </w:p>
     <w:p>
@@ -570,25 +808,63 @@
         </w:numPr>
       </w:pPr>
       <w:r>
-        <w:t xml:space="preserve">Get access to latest and greating computing services and </w:t>
-      </w:r>
-      <w:r>
-        <w:t xml:space="preserve">construct and test </w:t>
-      </w:r>
-      <w:r>
-        <w:t xml:space="preserve">these </w:t>
-      </w:r>
-      <w:r>
-        <w:t xml:space="preserve">computing infrastructures in </w:t>
-      </w:r>
-      <w:r>
-        <w:t>person, using commercially available</w:t>
-      </w:r>
-      <w:r>
-        <w:t xml:space="preserve"> virtualization tools</w:t>
-      </w:r>
-      <w:r>
-        <w:t>, including VR and AR</w:t>
+        <w:t xml:space="preserve">See and understand the world as a composition of abstract data types. </w:t>
+      </w:r>
+      <w:r>
+        <w:t>After taking this course, students should be able to r</w:t>
+      </w:r>
+      <w:r>
+        <w:t xml:space="preserve">elate </w:t>
+      </w:r>
+      <w:r>
+        <w:t xml:space="preserve">various kinds of data structures to </w:t>
+      </w:r>
+      <w:r>
+        <w:t xml:space="preserve">social, economical, and technological devices. They should be able to identify the performance characters of these daily objects with respect to computational terminologies, and compare their pros and cons using analytical techniques developed in computing science literatures. </w:t>
+      </w:r>
+      <w:r>
+        <w:t xml:space="preserve">They should be able to determine </w:t>
+      </w:r>
+      <w:bookmarkStart w:id="0" w:name="_GoBack"/>
+      <w:bookmarkEnd w:id="0"/>
+      <w:r>
+        <w:t xml:space="preserve">well-known </w:t>
+      </w:r>
+      <w:r>
+        <w:t>classification</w:t>
+      </w:r>
+      <w:r>
+        <w:t xml:space="preserve"> of computational </w:t>
+      </w:r>
+      <w:r>
+        <w:t xml:space="preserve">products and tools. For example, knowing that </w:t>
+      </w:r>
+      <w:r>
+        <w:t>file systems</w:t>
+      </w:r>
+      <w:r>
+        <w:t xml:space="preserve"> are often organized in tree-based data structures, Hypertext documents are linked as a dynamic </w:t>
+      </w:r>
+      <w:r>
+        <w:t>network</w:t>
+      </w:r>
+      <w:r>
+        <w:t xml:space="preserve">, Search engines often present results as </w:t>
+      </w:r>
+      <w:r>
+        <w:t>list</w:t>
+      </w:r>
+      <w:r>
+        <w:t>s</w:t>
+      </w:r>
+      <w:r>
+        <w:t xml:space="preserve">. </w:t>
+      </w:r>
+      <w:r>
+        <w:t>Relate these classifications to daily objects and organizations, say social, economical, and technological designs</w:t>
+      </w:r>
+      <w:r>
+        <w:t>.</w:t>
       </w:r>
     </w:p>
     <w:p>
@@ -598,33 +874,12 @@
           <w:ilvl w:val="0"/>
           <w:numId w:val="2"/>
         </w:numPr>
-        <w:rPr>
-          <w:lang w:eastAsia="zh-CN"/>
-        </w:rPr>
-      </w:pPr>
-      <w:r>
-        <w:rPr>
-          <w:lang w:eastAsia="zh-CN"/>
-        </w:rPr>
-        <w:t xml:space="preserve">Make </w:t>
-      </w:r>
-      <w:r>
-        <w:rPr>
-          <w:lang w:eastAsia="zh-CN"/>
-        </w:rPr>
-        <w:t>decisions computable</w:t>
-      </w:r>
-      <w:r>
-        <w:rPr>
-          <w:lang w:eastAsia="zh-CN"/>
-        </w:rPr>
-        <w:t>, and know what are in-computable</w:t>
-      </w:r>
-      <w:r>
-        <w:rPr>
-          <w:lang w:eastAsia="zh-CN"/>
-        </w:rPr>
-        <w:t>.</w:t>
+      </w:pPr>
+      <w:r>
+        <w:t xml:space="preserve">Pragmatic tools, services, and institutions that are providing computing technologies and services. The “who is who” in history and in modern day computing science/engineering arena. </w:t>
+      </w:r>
+      <w:r>
+        <w:t>The key technological components and technological metrics/barriers in the field of computing.</w:t>
       </w:r>
     </w:p>
     <w:p>
@@ -634,21 +889,33 @@
           <w:ilvl w:val="0"/>
           <w:numId w:val="2"/>
         </w:numPr>
-        <w:rPr>
-          <w:lang w:eastAsia="zh-CN"/>
-        </w:rPr>
-      </w:pPr>
-      <w:r>
-        <w:rPr>
-          <w:lang w:eastAsia="zh-CN"/>
-        </w:rPr>
-        <w:t>Work with</w:t>
-      </w:r>
-      <w:r>
-        <w:rPr>
-          <w:lang w:eastAsia="zh-CN"/>
-        </w:rPr>
-        <w:t xml:space="preserve"> real people, real projects and real data </w:t>
+      </w:pPr>
+      <w:r>
+        <w:t>Get access to latest and great</w:t>
+      </w:r>
+      <w:r>
+        <w:t>est</w:t>
+      </w:r>
+      <w:r>
+        <w:t xml:space="preserve"> computing services and </w:t>
+      </w:r>
+      <w:r>
+        <w:t xml:space="preserve">construct and test </w:t>
+      </w:r>
+      <w:r>
+        <w:t xml:space="preserve">these </w:t>
+      </w:r>
+      <w:r>
+        <w:t xml:space="preserve">computing infrastructures in </w:t>
+      </w:r>
+      <w:r>
+        <w:t>person, using commercially available</w:t>
+      </w:r>
+      <w:r>
+        <w:t xml:space="preserve"> virtualization tools</w:t>
+      </w:r>
+      <w:r>
+        <w:t>, including VR and AR</w:t>
       </w:r>
     </w:p>
     <w:p>
@@ -666,19 +933,25 @@
         <w:rPr>
           <w:lang w:eastAsia="zh-CN"/>
         </w:rPr>
-        <w:t>Construct a set of real computational model</w:t>
-      </w:r>
-      <w:r>
-        <w:rPr>
-          <w:lang w:eastAsia="zh-CN"/>
-        </w:rPr>
-        <w:t xml:space="preserve"> and document it</w:t>
-      </w:r>
-      <w:r>
-        <w:rPr>
-          <w:lang w:eastAsia="zh-CN"/>
-        </w:rPr>
-        <w:t xml:space="preserve">, </w:t>
+        <w:t xml:space="preserve">Make </w:t>
+      </w:r>
+      <w:r>
+        <w:rPr>
+          <w:lang w:eastAsia="zh-CN"/>
+        </w:rPr>
+        <w:t>decisions computable</w:t>
+      </w:r>
+      <w:r>
+        <w:rPr>
+          <w:lang w:eastAsia="zh-CN"/>
+        </w:rPr>
+        <w:t>, and know what are in-computable</w:t>
+      </w:r>
+      <w:r>
+        <w:rPr>
+          <w:lang w:eastAsia="zh-CN"/>
+        </w:rPr>
+        <w:t>.</w:t>
       </w:r>
     </w:p>
     <w:p>
@@ -694,6 +967,60 @@
       </w:pPr>
       <w:r>
         <w:rPr>
+          <w:lang w:eastAsia="zh-CN"/>
+        </w:rPr>
+        <w:t>Work with</w:t>
+      </w:r>
+      <w:r>
+        <w:rPr>
+          <w:lang w:eastAsia="zh-CN"/>
+        </w:rPr>
+        <w:t xml:space="preserve"> real people, real projects and real data </w:t>
+      </w:r>
+    </w:p>
+    <w:p>
+      <w:pPr>
+        <w:pStyle w:val="ListParagraph"/>
+        <w:numPr>
+          <w:ilvl w:val="0"/>
+          <w:numId w:val="2"/>
+        </w:numPr>
+        <w:rPr>
+          <w:lang w:eastAsia="zh-CN"/>
+        </w:rPr>
+      </w:pPr>
+      <w:r>
+        <w:rPr>
+          <w:lang w:eastAsia="zh-CN"/>
+        </w:rPr>
+        <w:t>Construct a set of real computational model</w:t>
+      </w:r>
+      <w:r>
+        <w:rPr>
+          <w:lang w:eastAsia="zh-CN"/>
+        </w:rPr>
+        <w:t xml:space="preserve"> and document it</w:t>
+      </w:r>
+      <w:r>
+        <w:rPr>
+          <w:lang w:eastAsia="zh-CN"/>
+        </w:rPr>
+        <w:t xml:space="preserve">, </w:t>
+      </w:r>
+    </w:p>
+    <w:p>
+      <w:pPr>
+        <w:pStyle w:val="ListParagraph"/>
+        <w:numPr>
+          <w:ilvl w:val="0"/>
+          <w:numId w:val="2"/>
+        </w:numPr>
+        <w:rPr>
+          <w:lang w:eastAsia="zh-CN"/>
+        </w:rPr>
+      </w:pPr>
+      <w:r>
+        <w:rPr>
           <w:rFonts w:hint="eastAsia"/>
           <w:lang w:eastAsia="zh-CN"/>
         </w:rPr>
@@ -823,8 +1150,6 @@
       <w:r>
         <w:t xml:space="preserve">tools </w:t>
       </w:r>
-      <w:bookmarkStart w:id="0" w:name="_GoBack"/>
-      <w:bookmarkEnd w:id="0"/>
       <w:r>
         <w:t>(Mediawiki, Git</w:t>
       </w:r>
@@ -1171,6 +1496,12 @@
             <w:r>
               <w:t>, submit an application to take this course.</w:t>
             </w:r>
+            <w:r>
+              <w:t xml:space="preserve"> Watch a few videos on Com</w:t>
+            </w:r>
+            <w:r>
+              <w:t>putational Thinking, and Cognitive Sciences.</w:t>
+            </w:r>
           </w:p>
         </w:tc>
       </w:tr>
@@ -1208,6 +1539,9 @@
           <w:p>
             <w:r>
               <w:t>Demonstrate the best practices of Git and Wiki. Give a short test to see if students know how to use Git</w:t>
+            </w:r>
+            <w:r>
+              <w:t>, Read Social Physics and Wikinomics</w:t>
             </w:r>
           </w:p>
         </w:tc>
@@ -1450,6 +1784,15 @@
             <w:r>
               <w:t>Numerical and Logic Operations</w:t>
             </w:r>
+            <w:r>
+              <w:t xml:space="preserve">, the Definition of </w:t>
+            </w:r>
+            <w:r>
+              <w:t xml:space="preserve">Computable </w:t>
+            </w:r>
+            <w:r>
+              <w:t>Functions</w:t>
+            </w:r>
           </w:p>
         </w:tc>
         <w:tc>
@@ -1459,6 +1802,9 @@
           <w:p>
             <w:r>
               <w:t>Number encoding system, Half/Full Adder Circuit, Combinatorial Logic, The Workhorse of CPU: Arithmetic Logic Unit</w:t>
+            </w:r>
+            <w:r>
+              <w:t>, What is a Function?</w:t>
             </w:r>
           </w:p>
         </w:tc>

</xml_diff>

<commit_message>
Added a file to explain how to apply this to various industries
</commit_message>
<xml_diff>
--- a/00/ComputationalThinking_Syllabus.docx
+++ b/00/ComputationalThinking_Syllabus.docx
@@ -736,16 +736,17 @@
         </w:numPr>
       </w:pPr>
       <w:r>
-        <w:t xml:space="preserve">The elements of computation: </w:t>
-      </w:r>
-      <w:r>
-        <w:t xml:space="preserve">Context, </w:t>
-      </w:r>
-      <w:r>
-        <w:t>Vocabulary ,Rules</w:t>
-      </w:r>
-      <w:r>
-        <w:t xml:space="preserve"> </w:t>
+        <w:rPr>
+          <w:rFonts w:hint="eastAsia"/>
+          <w:lang w:eastAsia="zh-CN"/>
+        </w:rPr>
+        <w:t>Learn</w:t>
+      </w:r>
+      <w:r>
+        <w:rPr>
+          <w:lang w:eastAsia="zh-CN"/>
+        </w:rPr>
+        <w:t xml:space="preserve"> the foundational principles of computation. Knowing the basic building blocks of a Turing-Complete computational system.</w:t>
       </w:r>
     </w:p>
     <w:p>
@@ -757,34 +758,83 @@
         </w:numPr>
       </w:pPr>
       <w:r>
-        <w:t>K</w:t>
-      </w:r>
-      <w:r>
-        <w:t xml:space="preserve">now </w:t>
-      </w:r>
-      <w:r>
-        <w:t xml:space="preserve">about popular </w:t>
-      </w:r>
-      <w:r>
-        <w:t xml:space="preserve">models </w:t>
-      </w:r>
-      <w:r>
-        <w:t>of</w:t>
-      </w:r>
-      <w:r>
-        <w:t xml:space="preserve"> computations</w:t>
-      </w:r>
-      <w:r>
-        <w:t xml:space="preserve">, including </w:t>
-      </w:r>
-      <w:r>
-        <w:t>Computer Architectures, Machine Learning, Symbolic Computation, Data-Intensive Computation, Emotional Computing, and S</w:t>
-      </w:r>
-      <w:r>
-        <w:t>ocial computation</w:t>
-      </w:r>
-      <w:r>
+        <w:rPr>
+          <w:lang w:eastAsia="zh-CN"/>
+        </w:rPr>
+        <w:t>Learn to classify different models of computation</w:t>
+      </w:r>
+      <w:r>
+        <w:rPr>
+          <w:lang w:eastAsia="zh-CN"/>
+        </w:rPr>
+        <w:t>, and realize that given infinite space and time, all these models can emulate the others</w:t>
+      </w:r>
+      <w:r>
+        <w:rPr>
+          <w:lang w:eastAsia="zh-CN"/>
+        </w:rPr>
+        <w:t>. The popular models include:</w:t>
+      </w:r>
+      <w:r>
+        <w:rPr>
+          <w:lang w:eastAsia="zh-CN"/>
+        </w:rPr>
         <w:t xml:space="preserve"> </w:t>
+      </w:r>
+      <w:r>
+        <w:rPr>
+          <w:rFonts w:hint="eastAsia"/>
+          <w:lang w:eastAsia="zh-TW"/>
+        </w:rPr>
+        <w:t>i</w:t>
+      </w:r>
+      <w:r>
+        <w:rPr>
+          <w:lang w:eastAsia="zh-TW"/>
+        </w:rPr>
+        <w:t xml:space="preserve">mperative model, declarative model, </w:t>
+      </w:r>
+      <w:r>
+        <w:rPr>
+          <w:lang w:eastAsia="zh-CN"/>
+        </w:rPr>
+        <w:t xml:space="preserve">continuous variable simulation, Bayesian inference, Neural network, </w:t>
+      </w:r>
+      <w:r>
+        <w:rPr>
+          <w:lang w:eastAsia="zh-CN"/>
+        </w:rPr>
+        <w:t xml:space="preserve">PAC </w:t>
+      </w:r>
+      <w:r>
+        <w:rPr>
+          <w:lang w:eastAsia="zh-CN"/>
+        </w:rPr>
+        <w:t xml:space="preserve">Machine Learning, </w:t>
+      </w:r>
+      <w:r>
+        <w:rPr>
+          <w:lang w:eastAsia="zh-CN"/>
+        </w:rPr>
+        <w:t xml:space="preserve">functional programming, </w:t>
+      </w:r>
+      <w:r>
+        <w:rPr>
+          <w:lang w:eastAsia="zh-CN"/>
+        </w:rPr>
+        <w:t xml:space="preserve">Idea Flow, </w:t>
+      </w:r>
+      <w:r>
+        <w:rPr>
+          <w:lang w:eastAsia="zh-CN"/>
+        </w:rPr>
+        <w:t xml:space="preserve">and agent-based modeling, </w:t>
+      </w:r>
+      <w:r>
+        <w:rPr>
+          <w:lang w:eastAsia="zh-CN"/>
+        </w:rPr>
+        <w:t>…</w:t>
       </w:r>
     </w:p>
     <w:p>
@@ -796,7 +846,10 @@
         </w:numPr>
       </w:pPr>
       <w:r>
-        <w:t>Learn the vocabulary of Data Structures and Algorithms, knowing what manipulative operations are suitable for certain structures. We will also guide students to identify and categorize various abstract data types in their own world.</w:t>
+        <w:rPr>
+          <w:lang w:eastAsia="zh-CN"/>
+        </w:rPr>
+        <w:t>Realize that any functional social organization can be thought of as a computable system. Its constitution, its cultural norms, and its agent-agency interactions can be modeled as computing systems.</w:t>
       </w:r>
     </w:p>
     <w:p>
@@ -808,36 +861,291 @@
         </w:numPr>
       </w:pPr>
       <w:r>
-        <w:t xml:space="preserve">See and understand the world as a composition of abstract data types. </w:t>
-      </w:r>
-      <w:r>
-        <w:t>After taking this course, students should be able to r</w:t>
-      </w:r>
-      <w:r>
-        <w:t xml:space="preserve">elate </w:t>
-      </w:r>
-      <w:r>
-        <w:t xml:space="preserve">various kinds of data structures to </w:t>
-      </w:r>
-      <w:r>
-        <w:t xml:space="preserve">social, economical, and technological devices. They should be able to identify the performance characters of these daily objects with respect to computational terminologies, and compare their pros and cons using analytical techniques developed in computing science literatures. </w:t>
-      </w:r>
-      <w:r>
-        <w:t xml:space="preserve">They should be able to determine </w:t>
+        <w:rPr>
+          <w:lang w:eastAsia="zh-CN"/>
+        </w:rPr>
+        <w:t xml:space="preserve">Learn to classify computational systems using a repeatable analytical framework. Define </w:t>
+      </w:r>
+      <w:r>
+        <w:t>computation</w:t>
+      </w:r>
+      <w:r>
+        <w:t>al ingredients as</w:t>
+      </w:r>
+      <w:r>
+        <w:t xml:space="preserve">: </w:t>
+      </w:r>
+      <w:r>
+        <w:t xml:space="preserve">Context, </w:t>
+      </w:r>
+      <w:r>
+        <w:t>Vocabulary ,Rules</w:t>
+      </w:r>
+      <w:r>
+        <w:t xml:space="preserve"> </w:t>
+      </w:r>
+    </w:p>
+    <w:p>
+      <w:pPr>
+        <w:pStyle w:val="ListParagraph"/>
+        <w:numPr>
+          <w:ilvl w:val="0"/>
+          <w:numId w:val="2"/>
+        </w:numPr>
+      </w:pPr>
+      <w:r>
+        <w:t xml:space="preserve">Learn </w:t>
+      </w:r>
+      <w:r>
+        <w:t xml:space="preserve">about Idea Flow by Alex Pentland, and use the language of Social Physics </w:t>
+      </w:r>
+      <w:r>
+        <w:t xml:space="preserve">to create a computational system by </w:t>
+      </w:r>
+      <w:r>
+        <w:t>establishing a vocabulary, and continuously manage this vocabulary as a name space using modern name space management tools.</w:t>
+      </w:r>
+    </w:p>
+    <w:p>
+      <w:pPr>
+        <w:pStyle w:val="ListParagraph"/>
+        <w:numPr>
+          <w:ilvl w:val="0"/>
+          <w:numId w:val="2"/>
+        </w:numPr>
+      </w:pPr>
+      <w:r>
+        <w:t>K</w:t>
+      </w:r>
+      <w:r>
+        <w:t xml:space="preserve">now </w:t>
+      </w:r>
+      <w:r>
+        <w:t xml:space="preserve">about </w:t>
+      </w:r>
+      <w:r>
+        <w:t xml:space="preserve">Virtualization as a </w:t>
+      </w:r>
+      <w:r>
+        <w:t xml:space="preserve">popular </w:t>
+      </w:r>
+      <w:r>
+        <w:t>approach</w:t>
+      </w:r>
+      <w:r>
+        <w:t xml:space="preserve"> to manage</w:t>
+      </w:r>
+      <w:r>
+        <w:t xml:space="preserve"> </w:t>
+      </w:r>
+      <w:r>
+        <w:t xml:space="preserve">and standardize </w:t>
+      </w:r>
+      <w:r>
+        <w:t>computation</w:t>
+      </w:r>
+      <w:r>
+        <w:t>.</w:t>
+      </w:r>
+      <w:r>
+        <w:t xml:space="preserve"> Including virtual machines, cloud-computing, and Docker-like container approaches.</w:t>
+      </w:r>
+    </w:p>
+    <w:p>
+      <w:pPr>
+        <w:pStyle w:val="ListParagraph"/>
+        <w:numPr>
+          <w:ilvl w:val="0"/>
+          <w:numId w:val="2"/>
+        </w:numPr>
+      </w:pPr>
+      <w:r>
+        <w:t xml:space="preserve">Students will also learn about </w:t>
+      </w:r>
+      <w:r>
+        <w:t>Computer Architectures</w:t>
+      </w:r>
+      <w:r>
+        <w:t xml:space="preserve">, </w:t>
+      </w:r>
+      <w:r>
+        <w:t xml:space="preserve">natural language processing and </w:t>
+      </w:r>
+      <w:r>
+        <w:t>Machine Learning</w:t>
+      </w:r>
+      <w:r>
+        <w:t xml:space="preserve"> Libraries</w:t>
+      </w:r>
+      <w:r>
+        <w:t>, Symbolic Computation</w:t>
+      </w:r>
+      <w:r>
+        <w:t xml:space="preserve">, </w:t>
+      </w:r>
+      <w:r>
+        <w:t>Data-Intensive Computation, Emotional Computing, and S</w:t>
+      </w:r>
+      <w:r>
+        <w:t>ocial computation</w:t>
+      </w:r>
+      <w:r>
+        <w:t xml:space="preserve"> </w:t>
+      </w:r>
+    </w:p>
+    <w:p>
+      <w:pPr>
+        <w:pStyle w:val="ListParagraph"/>
+        <w:numPr>
+          <w:ilvl w:val="0"/>
+          <w:numId w:val="2"/>
+        </w:numPr>
+      </w:pPr>
+      <w:r>
+        <w:t xml:space="preserve">Learn </w:t>
+      </w:r>
+      <w:r>
+        <w:t xml:space="preserve">to manage </w:t>
+      </w:r>
+      <w:r>
+        <w:t>a</w:t>
+      </w:r>
+      <w:r>
+        <w:t>n evolvable</w:t>
+      </w:r>
+      <w:r>
+        <w:t xml:space="preserve"> vocabulary of</w:t>
+      </w:r>
+      <w:r>
+        <w:t xml:space="preserve"> Data Structures and Algorithms</w:t>
+      </w:r>
+      <w:r>
+        <w:t xml:space="preserve"> using Wiki-like knowledge management tools</w:t>
+      </w:r>
+      <w:r>
+        <w:t>.</w:t>
+      </w:r>
+    </w:p>
+    <w:p>
+      <w:pPr>
+        <w:pStyle w:val="ListParagraph"/>
+        <w:numPr>
+          <w:ilvl w:val="0"/>
+          <w:numId w:val="2"/>
+        </w:numPr>
+      </w:pPr>
+      <w:r>
+        <w:t>Participate in developing and using the Personal Data Stores (OpenPDS), and understand the mechanisms of how personalized data can be protected and traded.</w:t>
+      </w:r>
+      <w:r>
+        <w:t xml:space="preserve"> Students will </w:t>
+      </w:r>
+      <w:r>
+        <w:t xml:space="preserve">also </w:t>
       </w:r>
       <w:bookmarkStart w:id="0" w:name="_GoBack"/>
       <w:bookmarkEnd w:id="0"/>
       <w:r>
-        <w:t xml:space="preserve">well-known </w:t>
-      </w:r>
-      <w:r>
-        <w:t>classification</w:t>
-      </w:r>
-      <w:r>
-        <w:t xml:space="preserve"> of computational </w:t>
-      </w:r>
-      <w:r>
-        <w:t xml:space="preserve">products and tools. For example, knowing that </w:t>
+        <w:t xml:space="preserve">learn to categorize application-specific data to be stored or manipulated in different kinds of </w:t>
+      </w:r>
+      <w:r>
+        <w:t>abstract data types.</w:t>
+      </w:r>
+    </w:p>
+    <w:p>
+      <w:pPr>
+        <w:pStyle w:val="ListParagraph"/>
+        <w:numPr>
+          <w:ilvl w:val="0"/>
+          <w:numId w:val="2"/>
+        </w:numPr>
+      </w:pPr>
+      <w:r>
+        <w:t>D</w:t>
+      </w:r>
+      <w:r>
+        <w:t>escribe</w:t>
+      </w:r>
+      <w:r>
+        <w:t xml:space="preserve"> the world as a composition of </w:t>
+      </w:r>
+      <w:r>
+        <w:t xml:space="preserve">our proposed </w:t>
+      </w:r>
+      <w:r>
+        <w:t xml:space="preserve">abstract data types. </w:t>
+      </w:r>
+      <w:r>
+        <w:t xml:space="preserve">After taking this course, students should be able to </w:t>
+      </w:r>
+      <w:r>
+        <w:t>re-organize</w:t>
+      </w:r>
+      <w:r>
+        <w:t xml:space="preserve"> </w:t>
+      </w:r>
+      <w:r>
+        <w:t xml:space="preserve">information </w:t>
+      </w:r>
+      <w:r>
+        <w:t xml:space="preserve">content of any kind </w:t>
+      </w:r>
+      <w:r>
+        <w:t>in terms of well-defined</w:t>
+      </w:r>
+      <w:r>
+        <w:t xml:space="preserve"> data structures</w:t>
+      </w:r>
+      <w:r>
+        <w:t>. Information content includes</w:t>
+      </w:r>
+      <w:r>
+        <w:t xml:space="preserve"> </w:t>
+      </w:r>
+      <w:r>
+        <w:t xml:space="preserve">social, economical, and technological </w:t>
+      </w:r>
+      <w:r>
+        <w:t xml:space="preserve">data. </w:t>
+      </w:r>
+      <w:r>
+        <w:t xml:space="preserve">They should be </w:t>
+      </w:r>
+      <w:r>
+        <w:t>learn</w:t>
+      </w:r>
+      <w:r>
+        <w:t xml:space="preserve"> to </w:t>
+      </w:r>
+      <w:r>
+        <w:t xml:space="preserve">measure and compare </w:t>
+      </w:r>
+      <w:r>
+        <w:t>the performance characteristics</w:t>
+      </w:r>
+      <w:r>
+        <w:t xml:space="preserve"> </w:t>
+      </w:r>
+      <w:r>
+        <w:t>once they made</w:t>
+      </w:r>
+      <w:r>
+        <w:t xml:space="preserve"> </w:t>
+      </w:r>
+      <w:r>
+        <w:t xml:space="preserve">choices of </w:t>
+      </w:r>
+      <w:r>
+        <w:t>data types in describing</w:t>
+      </w:r>
+      <w:r>
+        <w:t xml:space="preserve"> their world.</w:t>
+      </w:r>
+      <w:r>
+        <w:t xml:space="preserve"> </w:t>
+      </w:r>
+      <w:r>
+        <w:t xml:space="preserve">For example, knowing that </w:t>
       </w:r>
       <w:r>
         <w:t>file systems</w:t>

</xml_diff>

<commit_message>
Added new content description
</commit_message>
<xml_diff>
--- a/00/ComputationalThinking_Syllabus.docx
+++ b/00/ComputationalThinking_Syllabus.docx
@@ -736,17 +736,31 @@
         </w:numPr>
       </w:pPr>
       <w:r>
-        <w:rPr>
-          <w:rFonts w:hint="eastAsia"/>
-          <w:lang w:eastAsia="zh-CN"/>
-        </w:rPr>
-        <w:t>Learn</w:t>
-      </w:r>
-      <w:r>
-        <w:rPr>
-          <w:lang w:eastAsia="zh-CN"/>
-        </w:rPr>
-        <w:t xml:space="preserve"> the foundational principles of computation. Knowing the basic building blocks of a Turing-Complete computational system.</w:t>
+        <w:t xml:space="preserve">Application Context: </w:t>
+      </w:r>
+      <w:r>
+        <w:t xml:space="preserve">Know the broad history, trend, and major industry standards </w:t>
+      </w:r>
+      <w:r>
+        <w:t xml:space="preserve">of computation </w:t>
+      </w:r>
+      <w:r>
+        <w:t>through a narrative integrated with hands-on projects or in-person conversation with original inventors</w:t>
+      </w:r>
+      <w:r>
+        <w:t xml:space="preserve">, </w:t>
+      </w:r>
+      <w:r>
+        <w:t>scholars</w:t>
+      </w:r>
+      <w:r>
+        <w:t xml:space="preserve">, </w:t>
+      </w:r>
+      <w:r>
+        <w:t>domain experts, and policy makers</w:t>
+      </w:r>
+      <w:r>
+        <w:t xml:space="preserve">. </w:t>
       </w:r>
     </w:p>
     <w:p>
@@ -758,22 +772,20 @@
         </w:numPr>
       </w:pPr>
       <w:r>
-        <w:rPr>
-          <w:lang w:eastAsia="zh-CN"/>
-        </w:rPr>
-        <w:t>Learn to classify different models of computation</w:t>
-      </w:r>
-      <w:r>
-        <w:rPr>
-          <w:lang w:eastAsia="zh-CN"/>
-        </w:rPr>
-        <w:t>, and realize that given infinite space and time, all these models can emulate the others</w:t>
-      </w:r>
-      <w:r>
-        <w:rPr>
-          <w:lang w:eastAsia="zh-CN"/>
-        </w:rPr>
-        <w:t>. The popular models include:</w:t>
+        <w:t>Compositional Rules</w:t>
+      </w:r>
+      <w:r>
+        <w:t xml:space="preserve">: </w:t>
+      </w:r>
+      <w:r>
+        <w:t xml:space="preserve">Understand </w:t>
+      </w:r>
+      <w:r>
+        <w:rPr>
+          <w:rFonts w:hint="eastAsia"/>
+          <w:lang w:eastAsia="zh-CN"/>
+        </w:rPr>
+        <w:t>the</w:t>
       </w:r>
       <w:r>
         <w:rPr>
@@ -784,57 +796,60 @@
       <w:r>
         <w:rPr>
           <w:rFonts w:hint="eastAsia"/>
-          <w:lang w:eastAsia="zh-TW"/>
-        </w:rPr>
-        <w:t>i</w:t>
-      </w:r>
-      <w:r>
-        <w:rPr>
-          <w:lang w:eastAsia="zh-TW"/>
-        </w:rPr>
-        <w:t xml:space="preserve">mperative model, declarative model, </w:t>
-      </w:r>
-      <w:r>
-        <w:rPr>
-          <w:lang w:eastAsia="zh-CN"/>
-        </w:rPr>
-        <w:t xml:space="preserve">continuous variable simulation, Bayesian inference, Neural network, </w:t>
-      </w:r>
-      <w:r>
-        <w:rPr>
-          <w:lang w:eastAsia="zh-CN"/>
-        </w:rPr>
-        <w:t xml:space="preserve">PAC </w:t>
-      </w:r>
-      <w:r>
-        <w:rPr>
-          <w:lang w:eastAsia="zh-CN"/>
-        </w:rPr>
-        <w:t xml:space="preserve">Machine Learning, </w:t>
-      </w:r>
-      <w:r>
-        <w:rPr>
-          <w:lang w:eastAsia="zh-CN"/>
-        </w:rPr>
-        <w:t xml:space="preserve">functional programming, </w:t>
-      </w:r>
-      <w:r>
-        <w:rPr>
-          <w:lang w:eastAsia="zh-CN"/>
-        </w:rPr>
-        <w:t xml:space="preserve">Idea Flow, </w:t>
-      </w:r>
-      <w:r>
-        <w:rPr>
-          <w:lang w:eastAsia="zh-CN"/>
-        </w:rPr>
-        <w:t xml:space="preserve">and agent-based modeling, </w:t>
-      </w:r>
-      <w:r>
-        <w:rPr>
-          <w:lang w:eastAsia="zh-CN"/>
-        </w:rPr>
-        <w:t>…</w:t>
+          <w:lang w:eastAsia="zh-CN"/>
+        </w:rPr>
+        <w:t>recom</w:t>
+      </w:r>
+      <w:r>
+        <w:rPr>
+          <w:lang w:eastAsia="zh-CN"/>
+        </w:rPr>
+        <w:t xml:space="preserve">binatorial possibilities of </w:t>
+      </w:r>
+      <w:r>
+        <w:t xml:space="preserve">well-known </w:t>
+      </w:r>
+      <w:r>
+        <w:t>computational</w:t>
+      </w:r>
+      <w:r>
+        <w:t xml:space="preserve"> </w:t>
+      </w:r>
+      <w:r>
+        <w:t>models</w:t>
+      </w:r>
+      <w:r>
+        <w:t xml:space="preserve">, </w:t>
+      </w:r>
+      <w:r>
+        <w:t xml:space="preserve">software </w:t>
+      </w:r>
+      <w:r>
+        <w:t xml:space="preserve">tools, </w:t>
+      </w:r>
+      <w:r>
+        <w:t xml:space="preserve">hardware technologies, </w:t>
+      </w:r>
+      <w:r>
+        <w:t>and service providers</w:t>
+      </w:r>
+      <w:r>
+        <w:t xml:space="preserve"> of computation. How different symbolic systems can be put together to analyze, predict or control certain systems.  </w:t>
+      </w:r>
+      <w:r>
+        <w:t>At the same time, we will learn</w:t>
+      </w:r>
+      <w:r>
+        <w:t xml:space="preserve"> about the basic notion of the Correctness of System Design, </w:t>
+      </w:r>
+      <w:r>
+        <w:t xml:space="preserve">Design by Contract, Algebra of Computer Programs, </w:t>
+      </w:r>
+      <w:r>
+        <w:t>the Composition of Distributed and Centralized Computing, and present computation results using Human-Machine Interface Technologies.</w:t>
+      </w:r>
+      <w:r>
+        <w:t xml:space="preserve"> </w:t>
       </w:r>
     </w:p>
     <w:p>
@@ -846,535 +861,31 @@
         </w:numPr>
       </w:pPr>
       <w:r>
-        <w:rPr>
-          <w:lang w:eastAsia="zh-CN"/>
-        </w:rPr>
-        <w:t>Realize that any functional social organization can be thought of as a computable system. Its constitution, its cultural norms, and its agent-agency interactions can be modeled as computing systems.</w:t>
-      </w:r>
-    </w:p>
-    <w:p>
-      <w:pPr>
-        <w:pStyle w:val="ListParagraph"/>
-        <w:numPr>
-          <w:ilvl w:val="0"/>
-          <w:numId w:val="2"/>
-        </w:numPr>
-      </w:pPr>
-      <w:r>
-        <w:rPr>
-          <w:lang w:eastAsia="zh-CN"/>
-        </w:rPr>
-        <w:t xml:space="preserve">Learn to classify computational systems using a repeatable analytical framework. Define </w:t>
-      </w:r>
-      <w:r>
-        <w:t>computation</w:t>
-      </w:r>
-      <w:r>
-        <w:t>al ingredients as</w:t>
+        <w:t xml:space="preserve">Technical </w:t>
+      </w:r>
+      <w:r>
+        <w:t>Vocabulary</w:t>
       </w:r>
       <w:r>
         <w:t xml:space="preserve">: </w:t>
       </w:r>
       <w:r>
-        <w:t xml:space="preserve">Context, </w:t>
-      </w:r>
-      <w:r>
-        <w:t>Vocabulary ,Rules</w:t>
+        <w:t xml:space="preserve">Learn to use </w:t>
       </w:r>
       <w:r>
         <w:t xml:space="preserve"> </w:t>
       </w:r>
-    </w:p>
-    <w:p>
-      <w:pPr>
-        <w:pStyle w:val="ListParagraph"/>
-        <w:numPr>
-          <w:ilvl w:val="0"/>
-          <w:numId w:val="2"/>
-        </w:numPr>
-      </w:pPr>
-      <w:r>
-        <w:t xml:space="preserve">Learn </w:t>
-      </w:r>
-      <w:r>
-        <w:t xml:space="preserve">about Idea Flow by Alex Pentland, and use the language of Social Physics </w:t>
-      </w:r>
-      <w:r>
-        <w:t xml:space="preserve">to create a computational system by </w:t>
-      </w:r>
-      <w:r>
-        <w:t>establishing a vocabulary, and continuously manage this vocabulary as a name space using modern name space management tools.</w:t>
-      </w:r>
-    </w:p>
-    <w:p>
-      <w:pPr>
-        <w:pStyle w:val="ListParagraph"/>
-        <w:numPr>
-          <w:ilvl w:val="0"/>
-          <w:numId w:val="2"/>
-        </w:numPr>
-      </w:pPr>
-      <w:r>
-        <w:t>K</w:t>
-      </w:r>
-      <w:r>
-        <w:t xml:space="preserve">now </w:t>
-      </w:r>
-      <w:r>
-        <w:t xml:space="preserve">about </w:t>
-      </w:r>
-      <w:r>
-        <w:t xml:space="preserve">Virtualization as a </w:t>
-      </w:r>
-      <w:r>
-        <w:t xml:space="preserve">popular </w:t>
-      </w:r>
-      <w:r>
-        <w:t>approach</w:t>
-      </w:r>
-      <w:r>
-        <w:t xml:space="preserve"> to manage</w:t>
-      </w:r>
-      <w:r>
-        <w:t xml:space="preserve"> </w:t>
-      </w:r>
-      <w:r>
-        <w:t xml:space="preserve">and standardize </w:t>
-      </w:r>
-      <w:r>
-        <w:t>computation</w:t>
-      </w:r>
-      <w:r>
-        <w:t>.</w:t>
-      </w:r>
-      <w:r>
-        <w:t xml:space="preserve"> Including virtual machines, cloud-computing, and Docker-like container approaches.</w:t>
-      </w:r>
-    </w:p>
-    <w:p>
-      <w:pPr>
-        <w:pStyle w:val="ListParagraph"/>
-        <w:numPr>
-          <w:ilvl w:val="0"/>
-          <w:numId w:val="2"/>
-        </w:numPr>
-      </w:pPr>
-      <w:r>
-        <w:t xml:space="preserve">Students will also learn about </w:t>
-      </w:r>
-      <w:r>
-        <w:t>Computer Architectures</w:t>
-      </w:r>
-      <w:r>
-        <w:t xml:space="preserve">, </w:t>
-      </w:r>
-      <w:r>
-        <w:t xml:space="preserve">natural language processing and </w:t>
-      </w:r>
-      <w:r>
-        <w:t>Machine Learning</w:t>
-      </w:r>
-      <w:r>
-        <w:t xml:space="preserve"> Libraries</w:t>
-      </w:r>
-      <w:r>
-        <w:t>, Symbolic Computation</w:t>
-      </w:r>
-      <w:r>
-        <w:t xml:space="preserve">, </w:t>
-      </w:r>
-      <w:r>
-        <w:t>Data-Intensive Computation, Emotional Computing, and S</w:t>
-      </w:r>
-      <w:r>
-        <w:t>ocial computation</w:t>
-      </w:r>
-      <w:r>
-        <w:t xml:space="preserve"> </w:t>
-      </w:r>
-    </w:p>
-    <w:p>
-      <w:pPr>
-        <w:pStyle w:val="ListParagraph"/>
-        <w:numPr>
-          <w:ilvl w:val="0"/>
-          <w:numId w:val="2"/>
-        </w:numPr>
-      </w:pPr>
-      <w:r>
-        <w:t xml:space="preserve">Learn </w:t>
-      </w:r>
-      <w:r>
-        <w:t xml:space="preserve">to manage </w:t>
-      </w:r>
-      <w:r>
-        <w:t>a</w:t>
-      </w:r>
-      <w:r>
-        <w:t>n evolvable</w:t>
-      </w:r>
-      <w:r>
-        <w:t xml:space="preserve"> vocabulary of</w:t>
-      </w:r>
-      <w:r>
-        <w:t xml:space="preserve"> Data Structures and Algorithms</w:t>
-      </w:r>
-      <w:r>
-        <w:t xml:space="preserve"> using Wiki-like knowledge management tools</w:t>
-      </w:r>
-      <w:r>
-        <w:t>.</w:t>
-      </w:r>
-    </w:p>
-    <w:p>
-      <w:pPr>
-        <w:pStyle w:val="ListParagraph"/>
-        <w:numPr>
-          <w:ilvl w:val="0"/>
-          <w:numId w:val="2"/>
-        </w:numPr>
-      </w:pPr>
-      <w:r>
-        <w:t>Participate in developing and using the Personal Data Stores (OpenPDS), and understand the mechanisms of how personalized data can be protected and traded.</w:t>
-      </w:r>
-      <w:r>
-        <w:t xml:space="preserve"> Students will </w:t>
-      </w:r>
-      <w:r>
-        <w:t xml:space="preserve">also </w:t>
-      </w:r>
-      <w:bookmarkStart w:id="0" w:name="_GoBack"/>
-      <w:bookmarkEnd w:id="0"/>
-      <w:r>
-        <w:t xml:space="preserve">learn to categorize application-specific data to be stored or manipulated in different kinds of </w:t>
-      </w:r>
-      <w:r>
-        <w:t>abstract data types.</w:t>
-      </w:r>
-    </w:p>
-    <w:p>
-      <w:pPr>
-        <w:pStyle w:val="ListParagraph"/>
-        <w:numPr>
-          <w:ilvl w:val="0"/>
-          <w:numId w:val="2"/>
-        </w:numPr>
-      </w:pPr>
-      <w:r>
-        <w:t>D</w:t>
-      </w:r>
-      <w:r>
-        <w:t>escribe</w:t>
-      </w:r>
-      <w:r>
-        <w:t xml:space="preserve"> the world as a composition of </w:t>
-      </w:r>
-      <w:r>
-        <w:t xml:space="preserve">our proposed </w:t>
-      </w:r>
-      <w:r>
-        <w:t xml:space="preserve">abstract data types. </w:t>
-      </w:r>
-      <w:r>
-        <w:t xml:space="preserve">After taking this course, students should be able to </w:t>
-      </w:r>
-      <w:r>
-        <w:t>re-organize</w:t>
-      </w:r>
-      <w:r>
-        <w:t xml:space="preserve"> </w:t>
-      </w:r>
-      <w:r>
-        <w:t xml:space="preserve">information </w:t>
-      </w:r>
-      <w:r>
-        <w:t xml:space="preserve">content of any kind </w:t>
-      </w:r>
-      <w:r>
-        <w:t>in terms of well-defined</w:t>
-      </w:r>
-      <w:r>
-        <w:t xml:space="preserve"> data structures</w:t>
-      </w:r>
-      <w:r>
-        <w:t>. Information content includes</w:t>
-      </w:r>
-      <w:r>
-        <w:t xml:space="preserve"> </w:t>
-      </w:r>
-      <w:r>
-        <w:t xml:space="preserve">social, economical, and technological </w:t>
-      </w:r>
-      <w:r>
-        <w:t xml:space="preserve">data. </w:t>
-      </w:r>
-      <w:r>
-        <w:t xml:space="preserve">They should be </w:t>
-      </w:r>
-      <w:r>
-        <w:t>learn</w:t>
-      </w:r>
-      <w:r>
-        <w:t xml:space="preserve"> to </w:t>
-      </w:r>
-      <w:r>
-        <w:t xml:space="preserve">measure and compare </w:t>
-      </w:r>
-      <w:r>
-        <w:t>the performance characteristics</w:t>
-      </w:r>
-      <w:r>
-        <w:t xml:space="preserve"> </w:t>
-      </w:r>
-      <w:r>
-        <w:t>once they made</w:t>
-      </w:r>
-      <w:r>
-        <w:t xml:space="preserve"> </w:t>
-      </w:r>
-      <w:r>
-        <w:t xml:space="preserve">choices of </w:t>
-      </w:r>
-      <w:r>
-        <w:t>data types in describing</w:t>
-      </w:r>
-      <w:r>
-        <w:t xml:space="preserve"> their world.</w:t>
-      </w:r>
-      <w:r>
-        <w:t xml:space="preserve"> </w:t>
-      </w:r>
-      <w:r>
-        <w:t xml:space="preserve">For example, knowing that </w:t>
-      </w:r>
-      <w:r>
-        <w:t>file systems</w:t>
-      </w:r>
-      <w:r>
-        <w:t xml:space="preserve"> are often organized in tree-based data structures, Hypertext documents are linked as a dynamic </w:t>
-      </w:r>
-      <w:r>
-        <w:t>network</w:t>
-      </w:r>
-      <w:r>
-        <w:t xml:space="preserve">, Search engines often present results as </w:t>
-      </w:r>
-      <w:r>
-        <w:t>list</w:t>
-      </w:r>
-      <w:r>
-        <w:t>s</w:t>
-      </w:r>
-      <w:r>
-        <w:t xml:space="preserve">. </w:t>
-      </w:r>
-      <w:r>
-        <w:t>Relate these classifications to daily objects and organizations, say social, economical, and technological designs</w:t>
-      </w:r>
-      <w:r>
-        <w:t>.</w:t>
-      </w:r>
-    </w:p>
-    <w:p>
-      <w:pPr>
-        <w:pStyle w:val="ListParagraph"/>
-        <w:numPr>
-          <w:ilvl w:val="0"/>
-          <w:numId w:val="2"/>
-        </w:numPr>
-      </w:pPr>
-      <w:r>
-        <w:t xml:space="preserve">Pragmatic tools, services, and institutions that are providing computing technologies and services. The “who is who” in history and in modern day computing science/engineering arena. </w:t>
-      </w:r>
-      <w:r>
-        <w:t>The key technological components and technological metrics/barriers in the field of computing.</w:t>
-      </w:r>
-    </w:p>
-    <w:p>
-      <w:pPr>
-        <w:pStyle w:val="ListParagraph"/>
-        <w:numPr>
-          <w:ilvl w:val="0"/>
-          <w:numId w:val="2"/>
-        </w:numPr>
-      </w:pPr>
-      <w:r>
-        <w:t>Get access to latest and great</w:t>
-      </w:r>
-      <w:r>
-        <w:t>est</w:t>
-      </w:r>
-      <w:r>
-        <w:t xml:space="preserve"> computing services and </w:t>
-      </w:r>
-      <w:r>
-        <w:t xml:space="preserve">construct and test </w:t>
-      </w:r>
-      <w:r>
-        <w:t xml:space="preserve">these </w:t>
-      </w:r>
-      <w:r>
-        <w:t xml:space="preserve">computing infrastructures in </w:t>
-      </w:r>
-      <w:r>
-        <w:t>person, using commercially available</w:t>
-      </w:r>
-      <w:r>
-        <w:t xml:space="preserve"> virtualization tools</w:t>
-      </w:r>
-      <w:r>
-        <w:t>, including VR and AR</w:t>
-      </w:r>
-    </w:p>
-    <w:p>
-      <w:pPr>
-        <w:pStyle w:val="ListParagraph"/>
-        <w:numPr>
-          <w:ilvl w:val="0"/>
-          <w:numId w:val="2"/>
-        </w:numPr>
-        <w:rPr>
-          <w:lang w:eastAsia="zh-CN"/>
-        </w:rPr>
-      </w:pPr>
-      <w:r>
-        <w:rPr>
-          <w:lang w:eastAsia="zh-CN"/>
-        </w:rPr>
-        <w:t xml:space="preserve">Make </w:t>
-      </w:r>
-      <w:r>
-        <w:rPr>
-          <w:lang w:eastAsia="zh-CN"/>
-        </w:rPr>
-        <w:t>decisions computable</w:t>
-      </w:r>
-      <w:r>
-        <w:rPr>
-          <w:lang w:eastAsia="zh-CN"/>
-        </w:rPr>
-        <w:t>, and know what are in-computable</w:t>
-      </w:r>
-      <w:r>
-        <w:rPr>
-          <w:lang w:eastAsia="zh-CN"/>
-        </w:rPr>
-        <w:t>.</w:t>
-      </w:r>
-    </w:p>
-    <w:p>
-      <w:pPr>
-        <w:pStyle w:val="ListParagraph"/>
-        <w:numPr>
-          <w:ilvl w:val="0"/>
-          <w:numId w:val="2"/>
-        </w:numPr>
-        <w:rPr>
-          <w:lang w:eastAsia="zh-CN"/>
-        </w:rPr>
-      </w:pPr>
-      <w:r>
-        <w:rPr>
-          <w:lang w:eastAsia="zh-CN"/>
-        </w:rPr>
-        <w:t>Work with</w:t>
-      </w:r>
-      <w:r>
-        <w:rPr>
-          <w:lang w:eastAsia="zh-CN"/>
-        </w:rPr>
-        <w:t xml:space="preserve"> real people, real projects and real data </w:t>
-      </w:r>
-    </w:p>
-    <w:p>
-      <w:pPr>
-        <w:pStyle w:val="ListParagraph"/>
-        <w:numPr>
-          <w:ilvl w:val="0"/>
-          <w:numId w:val="2"/>
-        </w:numPr>
-        <w:rPr>
-          <w:lang w:eastAsia="zh-CN"/>
-        </w:rPr>
-      </w:pPr>
-      <w:r>
-        <w:rPr>
-          <w:lang w:eastAsia="zh-CN"/>
-        </w:rPr>
-        <w:t>Construct a set of real computational model</w:t>
-      </w:r>
-      <w:r>
-        <w:rPr>
-          <w:lang w:eastAsia="zh-CN"/>
-        </w:rPr>
-        <w:t xml:space="preserve"> and document it</w:t>
-      </w:r>
-      <w:r>
-        <w:rPr>
-          <w:lang w:eastAsia="zh-CN"/>
-        </w:rPr>
-        <w:t xml:space="preserve">, </w:t>
-      </w:r>
-    </w:p>
-    <w:p>
-      <w:pPr>
-        <w:pStyle w:val="ListParagraph"/>
-        <w:numPr>
-          <w:ilvl w:val="0"/>
-          <w:numId w:val="2"/>
-        </w:numPr>
-        <w:rPr>
-          <w:lang w:eastAsia="zh-CN"/>
-        </w:rPr>
-      </w:pPr>
-      <w:r>
-        <w:rPr>
-          <w:rFonts w:hint="eastAsia"/>
-          <w:lang w:eastAsia="zh-CN"/>
-        </w:rPr>
-        <w:t>Use</w:t>
-      </w:r>
-      <w:r>
-        <w:rPr>
-          <w:lang w:eastAsia="zh-CN"/>
-        </w:rPr>
-        <w:t xml:space="preserve"> collaborative/networked digital publishing tools to </w:t>
-      </w:r>
-      <w:r>
-        <w:rPr>
-          <w:lang w:eastAsia="zh-CN"/>
-        </w:rPr>
-        <w:t>create an I</w:t>
-      </w:r>
-      <w:r>
-        <w:rPr>
-          <w:lang w:eastAsia="zh-CN"/>
-        </w:rPr>
-        <w:t xml:space="preserve">ndustry </w:t>
-      </w:r>
-      <w:r>
-        <w:rPr>
-          <w:lang w:eastAsia="zh-CN"/>
-        </w:rPr>
-        <w:t>A</w:t>
-      </w:r>
-      <w:r>
-        <w:rPr>
-          <w:lang w:eastAsia="zh-CN"/>
-        </w:rPr>
-        <w:t xml:space="preserve">nalysis </w:t>
-      </w:r>
-      <w:r>
-        <w:rPr>
-          <w:lang w:eastAsia="zh-CN"/>
-        </w:rPr>
-        <w:t>R</w:t>
-      </w:r>
-      <w:r>
-        <w:rPr>
-          <w:lang w:eastAsia="zh-CN"/>
-        </w:rPr>
-        <w:t>eport for your own product</w:t>
+      <w:r>
+        <w:t>MediaWiki, Git, GitHub/GItLab, and other</w:t>
+      </w:r>
+      <w:r>
+        <w:t xml:space="preserve"> collective knowledge management tools to organize the vocabulary </w:t>
+      </w:r>
+      <w:r>
+        <w:t xml:space="preserve">of </w:t>
+      </w:r>
+      <w:r>
+        <w:t xml:space="preserve">computational practices. </w:t>
       </w:r>
     </w:p>
     <w:p>
@@ -1708,7 +1219,13 @@
     <w:p/>
     <w:p>
       <w:r>
-        <w:t>Therefore, becoming to this class, students are encouraged to play with the basic tools and know about what will be taught and learned in this course. We will prepare material relevant to this class, and students should start experiencing these tools and concepts before starting this class.</w:t>
+        <w:t>Therefore, be</w:t>
+      </w:r>
+      <w:r>
+        <w:t xml:space="preserve">fore </w:t>
+      </w:r>
+      <w:r>
+        <w:t>coming to this class, students are encouraged to play with the basic tools and know about what will be taught and learned in this course. We will prepare material relevant to this class, and students should start experiencing these tools and concepts before starting this class.</w:t>
       </w:r>
     </w:p>
     <w:tbl>
@@ -3865,7 +3382,13 @@
         <w:ind w:firstLine="720"/>
       </w:pPr>
       <w:r>
-        <w:t xml:space="preserve">The goal of this course is not to grade students, but to help them learn the secrets of great makers. Therefore, grading is not a focus. However, we will still provide feedback to students by observing whether they have frequently submitted their contributions to Wiki and Git. Moreover, as long as they committed their solutions to the testable assignments in specified time. They can receive full credit for each of the assignments. And the overall accumulated percentage of accomplished test cases is the final score. For team performance assessment, we plan to give certain prizes to various teams’ creative products. The quality of team work and collaborative effort can also be graded using Wiki and Git track records. However, at the time of this writing, </w:t>
+        <w:t>The goal of this course is not to grade students, but to help them learn the secrets of great makers. Therefore, grading is not a focus. However, we will still provide feedback to students by observing whether they have frequently submitted their contributions to Wiki and Git. Moreover, as long as they committed their solutions to the testable assignments in specified time. They can receive full credit for each of the assignments. And the overall accumulated percentage of accomplished test cases is the final score. For team performance assessment, we plan to give certain prizes to various teams’ creativ</w:t>
+      </w:r>
+      <w:r>
+        <w:t>e products. The quality of team</w:t>
+      </w:r>
+      <w:r>
+        <w:t xml:space="preserve">work and collaborative effort can also be graded using Wiki and Git track records. However, at the time of this writing, </w:t>
       </w:r>
       <w:r>
         <w:t>a specific set of</w:t>
@@ -3875,6 +3398,290 @@
       </w:r>
       <w:r>
         <w:t xml:space="preserve"> The ideal way of doing this is to allow each class of students to write their own Design Contracts as their version of “constitution”. </w:t>
+      </w:r>
+    </w:p>
+    <w:p>
+      <w:pPr>
+        <w:ind w:firstLine="720"/>
+      </w:pPr>
+    </w:p>
+    <w:p>
+      <w:pPr>
+        <w:rPr>
+          <w:rFonts w:ascii="Arial Black" w:hAnsi="Arial Black"/>
+        </w:rPr>
+      </w:pPr>
+      <w:r>
+        <w:rPr>
+          <w:rFonts w:ascii="Arial Black" w:hAnsi="Arial Black"/>
+        </w:rPr>
+        <w:t>Content Detail</w:t>
+      </w:r>
+      <w:bookmarkStart w:id="0" w:name="_GoBack"/>
+      <w:bookmarkEnd w:id="0"/>
+    </w:p>
+    <w:p>
+      <w:pPr>
+        <w:pStyle w:val="ListParagraph"/>
+        <w:numPr>
+          <w:ilvl w:val="0"/>
+          <w:numId w:val="4"/>
+        </w:numPr>
+      </w:pPr>
+      <w:r>
+        <w:rPr>
+          <w:rFonts w:hint="eastAsia"/>
+          <w:lang w:eastAsia="zh-CN"/>
+        </w:rPr>
+        <w:t>Learn</w:t>
+      </w:r>
+      <w:r>
+        <w:rPr>
+          <w:lang w:eastAsia="zh-CN"/>
+        </w:rPr>
+        <w:t xml:space="preserve"> the foundational principles of computation. Knowing the basic building blocks of a Turing-Complete computational system.</w:t>
+      </w:r>
+    </w:p>
+    <w:p>
+      <w:pPr>
+        <w:pStyle w:val="ListParagraph"/>
+        <w:numPr>
+          <w:ilvl w:val="0"/>
+          <w:numId w:val="4"/>
+        </w:numPr>
+      </w:pPr>
+      <w:r>
+        <w:rPr>
+          <w:lang w:eastAsia="zh-CN"/>
+        </w:rPr>
+        <w:t xml:space="preserve">Learn to classify different models of computation, and realize that given infinite space and time, all these models can emulate the others. The popular models include: </w:t>
+      </w:r>
+      <w:r>
+        <w:rPr>
+          <w:rFonts w:hint="eastAsia"/>
+          <w:lang w:eastAsia="zh-TW"/>
+        </w:rPr>
+        <w:t>i</w:t>
+      </w:r>
+      <w:r>
+        <w:rPr>
+          <w:lang w:eastAsia="zh-TW"/>
+        </w:rPr>
+        <w:t xml:space="preserve">mperative model, declarative model, </w:t>
+      </w:r>
+      <w:r>
+        <w:rPr>
+          <w:lang w:eastAsia="zh-CN"/>
+        </w:rPr>
+        <w:t>continuous variable simulation, Bayesian inference, Neural network, PAC Machine Learning, functional programming, Idea Flow, and agent-based modeling, …</w:t>
+      </w:r>
+    </w:p>
+    <w:p>
+      <w:pPr>
+        <w:pStyle w:val="ListParagraph"/>
+        <w:numPr>
+          <w:ilvl w:val="0"/>
+          <w:numId w:val="4"/>
+        </w:numPr>
+      </w:pPr>
+      <w:r>
+        <w:rPr>
+          <w:lang w:eastAsia="zh-CN"/>
+        </w:rPr>
+        <w:t>Realize that any functional social organization can be thought of as a computable system. Its constitution, its cultural norms, and its agent-agency interactions can be modeled as computing systems.</w:t>
+      </w:r>
+    </w:p>
+    <w:p>
+      <w:pPr>
+        <w:pStyle w:val="ListParagraph"/>
+        <w:numPr>
+          <w:ilvl w:val="0"/>
+          <w:numId w:val="4"/>
+        </w:numPr>
+      </w:pPr>
+      <w:r>
+        <w:rPr>
+          <w:lang w:eastAsia="zh-CN"/>
+        </w:rPr>
+        <w:t xml:space="preserve">Learn to classify computational systems using a repeatable analytical framework. Define </w:t>
+      </w:r>
+      <w:r>
+        <w:t xml:space="preserve">computational ingredients as: Context, Vocabulary ,Rules </w:t>
+      </w:r>
+    </w:p>
+    <w:p>
+      <w:pPr>
+        <w:pStyle w:val="ListParagraph"/>
+        <w:numPr>
+          <w:ilvl w:val="0"/>
+          <w:numId w:val="4"/>
+        </w:numPr>
+      </w:pPr>
+      <w:r>
+        <w:t>Learn about Idea Flow by Alex Pentland, and use the language of Social Physics to create a computational system by establishing a vocabulary, and continuously manage this vocabulary as a name space using modern name space management tools.</w:t>
+      </w:r>
+    </w:p>
+    <w:p>
+      <w:pPr>
+        <w:pStyle w:val="ListParagraph"/>
+        <w:numPr>
+          <w:ilvl w:val="0"/>
+          <w:numId w:val="4"/>
+        </w:numPr>
+      </w:pPr>
+      <w:r>
+        <w:t>Know about Virtualization as a popular approach to manage and standardize computation. Including virtual machines, cloud-computing, and Docker-like container approaches.</w:t>
+      </w:r>
+    </w:p>
+    <w:p>
+      <w:pPr>
+        <w:pStyle w:val="ListParagraph"/>
+        <w:numPr>
+          <w:ilvl w:val="0"/>
+          <w:numId w:val="4"/>
+        </w:numPr>
+      </w:pPr>
+      <w:r>
+        <w:t xml:space="preserve">Students will also learn about Computer Architectures, natural language processing and Machine Learning Libraries, Symbolic Computation, Data-Intensive Computation, Emotional Computing, and Social computation </w:t>
+      </w:r>
+    </w:p>
+    <w:p>
+      <w:pPr>
+        <w:pStyle w:val="ListParagraph"/>
+        <w:numPr>
+          <w:ilvl w:val="0"/>
+          <w:numId w:val="4"/>
+        </w:numPr>
+      </w:pPr>
+      <w:r>
+        <w:t>Learn to manage an evolvable vocabulary of Data Structures and Algorithms using Wiki-like knowledge management tools.</w:t>
+      </w:r>
+    </w:p>
+    <w:p>
+      <w:pPr>
+        <w:pStyle w:val="ListParagraph"/>
+        <w:numPr>
+          <w:ilvl w:val="0"/>
+          <w:numId w:val="4"/>
+        </w:numPr>
+      </w:pPr>
+      <w:r>
+        <w:t>Participate in developing and using the Personal Data Stores (OpenPDS), and understand the mechanisms of how personalized data can be protected and traded. Students will also learn to categorize application-specific data to be stored or manipulated in different kinds of abstract data types.</w:t>
+      </w:r>
+    </w:p>
+    <w:p>
+      <w:pPr>
+        <w:pStyle w:val="ListParagraph"/>
+        <w:numPr>
+          <w:ilvl w:val="0"/>
+          <w:numId w:val="4"/>
+        </w:numPr>
+      </w:pPr>
+      <w:r>
+        <w:t>Describe the world as a composition of our proposed abstract data types. After taking this course, students should be able to re-organize information content of any kind in terms of well-defined data structures. Information content includes social, economical, and technological data. They should be learn to measure and compare the performance characteristics once they made choices of data types in describing their world. For example, knowing that file systems are often organized in tree-based data structures, Hypertext documents are linked as a dynamic network, Search engines often present results as lists. Relate these classifications to daily objects and organizations, say social, economical, and technological designs.</w:t>
+      </w:r>
+    </w:p>
+    <w:p>
+      <w:pPr>
+        <w:pStyle w:val="ListParagraph"/>
+        <w:numPr>
+          <w:ilvl w:val="0"/>
+          <w:numId w:val="4"/>
+        </w:numPr>
+      </w:pPr>
+      <w:r>
+        <w:t>Pragmatic tools, services, and institutions that are providing computing technologies and services. The “who is who” in history and in modern day computing science/engineering arena. The key technological components and technological metrics/barriers in the field of computing.</w:t>
+      </w:r>
+    </w:p>
+    <w:p>
+      <w:pPr>
+        <w:pStyle w:val="ListParagraph"/>
+        <w:numPr>
+          <w:ilvl w:val="0"/>
+          <w:numId w:val="4"/>
+        </w:numPr>
+      </w:pPr>
+      <w:r>
+        <w:t>Get access to latest and greatest computing services and construct and test these computing infrastructures in person, using commercially available virtualization tools, including VR and AR</w:t>
+      </w:r>
+    </w:p>
+    <w:p>
+      <w:pPr>
+        <w:pStyle w:val="ListParagraph"/>
+        <w:numPr>
+          <w:ilvl w:val="0"/>
+          <w:numId w:val="4"/>
+        </w:numPr>
+        <w:rPr>
+          <w:lang w:eastAsia="zh-CN"/>
+        </w:rPr>
+      </w:pPr>
+      <w:r>
+        <w:rPr>
+          <w:lang w:eastAsia="zh-CN"/>
+        </w:rPr>
+        <w:t>Make decisions computable, and know what are in-computable.</w:t>
+      </w:r>
+    </w:p>
+    <w:p>
+      <w:pPr>
+        <w:pStyle w:val="ListParagraph"/>
+        <w:numPr>
+          <w:ilvl w:val="0"/>
+          <w:numId w:val="4"/>
+        </w:numPr>
+        <w:rPr>
+          <w:lang w:eastAsia="zh-CN"/>
+        </w:rPr>
+      </w:pPr>
+      <w:r>
+        <w:rPr>
+          <w:lang w:eastAsia="zh-CN"/>
+        </w:rPr>
+        <w:t xml:space="preserve">Work with real people, real projects and real data </w:t>
+      </w:r>
+    </w:p>
+    <w:p>
+      <w:pPr>
+        <w:pStyle w:val="ListParagraph"/>
+        <w:numPr>
+          <w:ilvl w:val="0"/>
+          <w:numId w:val="4"/>
+        </w:numPr>
+        <w:rPr>
+          <w:lang w:eastAsia="zh-CN"/>
+        </w:rPr>
+      </w:pPr>
+      <w:r>
+        <w:rPr>
+          <w:lang w:eastAsia="zh-CN"/>
+        </w:rPr>
+        <w:t xml:space="preserve">Construct a set of real computational model and document it, </w:t>
+      </w:r>
+    </w:p>
+    <w:p>
+      <w:pPr>
+        <w:pStyle w:val="ListParagraph"/>
+        <w:numPr>
+          <w:ilvl w:val="0"/>
+          <w:numId w:val="4"/>
+        </w:numPr>
+        <w:rPr>
+          <w:lang w:eastAsia="zh-CN"/>
+        </w:rPr>
+      </w:pPr>
+      <w:r>
+        <w:rPr>
+          <w:rFonts w:hint="eastAsia"/>
+          <w:lang w:eastAsia="zh-CN"/>
+        </w:rPr>
+        <w:t>Use</w:t>
+      </w:r>
+      <w:r>
+        <w:rPr>
+          <w:lang w:eastAsia="zh-CN"/>
+        </w:rPr>
+        <w:t xml:space="preserve"> collaborative/networked digital publishing tools to create an Industry Analysis Report for your own product</w:t>
       </w:r>
     </w:p>
     <w:p>
@@ -4111,16 +3918,16 @@
     </w:lvl>
   </w:abstractNum>
   <w:abstractNum w:abstractNumId="2">
-    <w:nsid w:val="4B2478DC"/>
+    <w:nsid w:val="4AAF56C4"/>
     <w:multiLevelType w:val="hybridMultilevel"/>
-    <w:tmpl w:val="46B6248C"/>
-    <w:lvl w:ilvl="0" w:tplc="459E524A">
-      <w:start w:val="2"/>
+    <w:tmpl w:val="8F288062"/>
+    <w:lvl w:ilvl="0" w:tplc="D46231BE">
+      <w:start w:val="1"/>
       <w:numFmt w:val="decimal"/>
       <w:lvlText w:val="%1."/>
       <w:lvlJc w:val="left"/>
       <w:pPr>
-        <w:ind w:left="1080" w:hanging="360"/>
+        <w:ind w:left="1680" w:hanging="960"/>
       </w:pPr>
       <w:rPr>
         <w:rFonts w:hint="default"/>
@@ -4199,6 +4006,95 @@
       </w:pPr>
     </w:lvl>
   </w:abstractNum>
+  <w:abstractNum w:abstractNumId="3">
+    <w:nsid w:val="4B2478DC"/>
+    <w:multiLevelType w:val="hybridMultilevel"/>
+    <w:tmpl w:val="46B6248C"/>
+    <w:lvl w:ilvl="0" w:tplc="459E524A">
+      <w:start w:val="2"/>
+      <w:numFmt w:val="decimal"/>
+      <w:lvlText w:val="%1."/>
+      <w:lvlJc w:val="left"/>
+      <w:pPr>
+        <w:ind w:left="1080" w:hanging="360"/>
+      </w:pPr>
+      <w:rPr>
+        <w:rFonts w:hint="default"/>
+      </w:rPr>
+    </w:lvl>
+    <w:lvl w:ilvl="1" w:tplc="04090019" w:tentative="1">
+      <w:start w:val="1"/>
+      <w:numFmt w:val="lowerLetter"/>
+      <w:lvlText w:val="%2."/>
+      <w:lvlJc w:val="left"/>
+      <w:pPr>
+        <w:ind w:left="1800" w:hanging="360"/>
+      </w:pPr>
+    </w:lvl>
+    <w:lvl w:ilvl="2" w:tplc="0409001B" w:tentative="1">
+      <w:start w:val="1"/>
+      <w:numFmt w:val="lowerRoman"/>
+      <w:lvlText w:val="%3."/>
+      <w:lvlJc w:val="right"/>
+      <w:pPr>
+        <w:ind w:left="2520" w:hanging="180"/>
+      </w:pPr>
+    </w:lvl>
+    <w:lvl w:ilvl="3" w:tplc="0409000F" w:tentative="1">
+      <w:start w:val="1"/>
+      <w:numFmt w:val="decimal"/>
+      <w:lvlText w:val="%4."/>
+      <w:lvlJc w:val="left"/>
+      <w:pPr>
+        <w:ind w:left="3240" w:hanging="360"/>
+      </w:pPr>
+    </w:lvl>
+    <w:lvl w:ilvl="4" w:tplc="04090019" w:tentative="1">
+      <w:start w:val="1"/>
+      <w:numFmt w:val="lowerLetter"/>
+      <w:lvlText w:val="%5."/>
+      <w:lvlJc w:val="left"/>
+      <w:pPr>
+        <w:ind w:left="3960" w:hanging="360"/>
+      </w:pPr>
+    </w:lvl>
+    <w:lvl w:ilvl="5" w:tplc="0409001B" w:tentative="1">
+      <w:start w:val="1"/>
+      <w:numFmt w:val="lowerRoman"/>
+      <w:lvlText w:val="%6."/>
+      <w:lvlJc w:val="right"/>
+      <w:pPr>
+        <w:ind w:left="4680" w:hanging="180"/>
+      </w:pPr>
+    </w:lvl>
+    <w:lvl w:ilvl="6" w:tplc="0409000F" w:tentative="1">
+      <w:start w:val="1"/>
+      <w:numFmt w:val="decimal"/>
+      <w:lvlText w:val="%7."/>
+      <w:lvlJc w:val="left"/>
+      <w:pPr>
+        <w:ind w:left="5400" w:hanging="360"/>
+      </w:pPr>
+    </w:lvl>
+    <w:lvl w:ilvl="7" w:tplc="04090019" w:tentative="1">
+      <w:start w:val="1"/>
+      <w:numFmt w:val="lowerLetter"/>
+      <w:lvlText w:val="%8."/>
+      <w:lvlJc w:val="left"/>
+      <w:pPr>
+        <w:ind w:left="6120" w:hanging="360"/>
+      </w:pPr>
+    </w:lvl>
+    <w:lvl w:ilvl="8" w:tplc="0409001B" w:tentative="1">
+      <w:start w:val="1"/>
+      <w:numFmt w:val="lowerRoman"/>
+      <w:lvlText w:val="%9."/>
+      <w:lvlJc w:val="right"/>
+      <w:pPr>
+        <w:ind w:left="6840" w:hanging="180"/>
+      </w:pPr>
+    </w:lvl>
+  </w:abstractNum>
   <w:num w:numId="1">
     <w:abstractNumId w:val="0"/>
   </w:num>
@@ -4206,6 +4102,9 @@
     <w:abstractNumId w:val="1"/>
   </w:num>
   <w:num w:numId="3">
+    <w:abstractNumId w:val="3"/>
+  </w:num>
+  <w:num w:numId="4">
     <w:abstractNumId w:val="2"/>
   </w:num>
 </w:numbering>

</xml_diff>

<commit_message>
Added the notion of SAR, CAR, IAR to the syllabus
</commit_message>
<xml_diff>
--- a/00/ComputationalThinking_Syllabus.docx
+++ b/00/ComputationalThinking_Syllabus.docx
@@ -736,31 +736,28 @@
         </w:numPr>
       </w:pPr>
       <w:r>
-        <w:t xml:space="preserve">Application Context: </w:t>
-      </w:r>
-      <w:r>
-        <w:t xml:space="preserve">Know the broad history, trend, and major industry standards </w:t>
-      </w:r>
-      <w:r>
-        <w:t xml:space="preserve">of computation </w:t>
-      </w:r>
-      <w:r>
-        <w:t>through a narrative integrated with hands-on projects or in-person conversation with original inventors</w:t>
-      </w:r>
-      <w:r>
-        <w:t xml:space="preserve">, </w:t>
-      </w:r>
-      <w:r>
-        <w:t>scholars</w:t>
-      </w:r>
-      <w:r>
-        <w:t xml:space="preserve">, </w:t>
-      </w:r>
-      <w:r>
-        <w:t>domain experts, and policy makers</w:t>
-      </w:r>
-      <w:r>
-        <w:t xml:space="preserve">. </w:t>
+        <w:t>Value Identification and Standards formulation:</w:t>
+      </w:r>
+      <w:r>
+        <w:t xml:space="preserve"> </w:t>
+      </w:r>
+      <w:r>
+        <w:t xml:space="preserve">Understand how to frame the question of value proposition in the historical context of computing industry. Learn about the historical trends, major industry standards, and meet up </w:t>
+      </w:r>
+      <w:r>
+        <w:t>and discuss the industry tre</w:t>
+      </w:r>
+      <w:r>
+        <w:t>n</w:t>
+      </w:r>
+      <w:r>
+        <w:t xml:space="preserve">ds </w:t>
+      </w:r>
+      <w:r>
+        <w:t>with critical personalities in person and in their direct descendants.</w:t>
+      </w:r>
+      <w:r>
+        <w:t xml:space="preserve"> Students are expected to create a Strategy Analysis Report (SAR) at the end of the study.</w:t>
       </w:r>
     </w:p>
     <w:p>
@@ -772,12 +769,18 @@
         </w:numPr>
       </w:pPr>
       <w:r>
+        <w:t xml:space="preserve">Technological Vocabulary and </w:t>
+      </w:r>
+      <w:r>
         <w:t>Compositional Rules</w:t>
       </w:r>
       <w:r>
         <w:t xml:space="preserve">: </w:t>
       </w:r>
       <w:r>
+        <w:t xml:space="preserve">Learn to use MediaWiki, Git, GitHub, Wolfram|Alpha, and other open-sourced computational services and tools for vocabulary management. </w:t>
+      </w:r>
+      <w:r>
         <w:t xml:space="preserve">Understand </w:t>
       </w:r>
       <w:r>
@@ -795,19 +798,21 @@
       </w:r>
       <w:r>
         <w:rPr>
-          <w:rFonts w:hint="eastAsia"/>
-          <w:lang w:eastAsia="zh-CN"/>
-        </w:rPr>
-        <w:t>recom</w:t>
-      </w:r>
-      <w:r>
-        <w:rPr>
-          <w:lang w:eastAsia="zh-CN"/>
-        </w:rPr>
-        <w:t xml:space="preserve">binatorial possibilities of </w:t>
-      </w:r>
-      <w:r>
-        <w:t xml:space="preserve">well-known </w:t>
+          <w:lang w:eastAsia="zh-CN"/>
+        </w:rPr>
+        <w:t>combinatorial</w:t>
+      </w:r>
+      <w:r>
+        <w:rPr>
+          <w:lang w:eastAsia="zh-CN"/>
+        </w:rPr>
+        <w:t xml:space="preserve"> possibilities of </w:t>
+      </w:r>
+      <w:r>
+        <w:t>the known spectrum of</w:t>
+      </w:r>
+      <w:r>
+        <w:t xml:space="preserve"> </w:t>
       </w:r>
       <w:r>
         <w:t>computational</w:t>
@@ -850,6 +855,9 @@
       </w:r>
       <w:r>
         <w:t xml:space="preserve"> </w:t>
+      </w:r>
+      <w:r>
+        <w:t>Students are expected to produce a Computational Resource Analysis Report (CAR) at the end of study.</w:t>
       </w:r>
     </w:p>
     <w:p>
@@ -861,31 +869,56 @@
         </w:numPr>
       </w:pPr>
       <w:r>
-        <w:t xml:space="preserve">Technical </w:t>
-      </w:r>
-      <w:r>
-        <w:t>Vocabulary</w:t>
-      </w:r>
-      <w:r>
-        <w:t xml:space="preserve">: </w:t>
-      </w:r>
-      <w:r>
-        <w:t xml:space="preserve">Learn to use </w:t>
-      </w:r>
-      <w:r>
-        <w:t xml:space="preserve"> </w:t>
-      </w:r>
-      <w:r>
-        <w:t>MediaWiki, Git, GitHub/GItLab, and other</w:t>
-      </w:r>
-      <w:r>
-        <w:t xml:space="preserve"> collective knowledge management tools to organize the vocabulary </w:t>
-      </w:r>
-      <w:r>
-        <w:t xml:space="preserve">of </w:t>
-      </w:r>
-      <w:r>
-        <w:t xml:space="preserve">computational practices. </w:t>
+        <w:t>Application Context:</w:t>
+      </w:r>
+      <w:r>
+        <w:t xml:space="preserve"> Given the personal interests and group decisions, students will identify up-to-date applications of computational thinking to their selected subjects. These applications will follow the reasoning framework of computational thinking and documented using </w:t>
+      </w:r>
+      <w:r>
+        <w:t>computable languages</w:t>
+      </w:r>
+      <w:r>
+        <w:t xml:space="preserve">. </w:t>
+      </w:r>
+      <w:r>
+        <w:t>Students are expected to product an Industry Analysis Report (IAR) at the end of study.</w:t>
+      </w:r>
+    </w:p>
+    <w:p>
+      <w:pPr>
+        <w:pStyle w:val="ListParagraph"/>
+        <w:ind w:left="1680"/>
+      </w:pPr>
+    </w:p>
+    <w:p>
+      <w:pPr>
+        <w:pStyle w:val="ListParagraph"/>
+        <w:ind w:left="1680"/>
+      </w:pPr>
+    </w:p>
+    <w:p>
+      <w:pPr>
+        <w:ind w:left="720"/>
+      </w:pPr>
+      <w:r>
+        <w:t xml:space="preserve">The learning outcomes </w:t>
+      </w:r>
+      <w:r>
+        <w:t xml:space="preserve">should be integrated using a digital publishing process. Students will be collecting their ideas using a MediaWiki-like workflow, to capture their ideas, and publish their thought processes after each learning session. Then, the three main threads of this study will produce three respective reports (SAR, CAR, and IAR). Each project is considered to have an incremental contribution, after a complete report is being edited, refined, and authorized to publish. </w:t>
+      </w:r>
+      <w:r>
+        <w:t>SAR should contain testable statements or test cases to help verify and validate computational models or industry-specific applications. CAR is a report that articulate how to perform the computation using existing tools and services. IAR is the specific report explaining how an industry would utilize computational thinking and what are the known and expected results.</w:t>
+      </w:r>
+      <w:r>
+        <w:t xml:space="preserve"> Students’ learning outcomes will be judged based on their contribution and the quality of the </w:t>
+      </w:r>
+      <w:r>
+        <w:t>three</w:t>
+      </w:r>
+      <w:bookmarkStart w:id="0" w:name="_GoBack"/>
+      <w:bookmarkEnd w:id="0"/>
+      <w:r>
+        <w:t xml:space="preserve"> reports.</w:t>
       </w:r>
     </w:p>
     <w:p>
@@ -3417,8 +3450,6 @@
         </w:rPr>
         <w:t>Content Detail</w:t>
       </w:r>
-      <w:bookmarkStart w:id="0" w:name="_GoBack"/>
-      <w:bookmarkEnd w:id="0"/>
     </w:p>
     <w:p>
       <w:pPr>

</xml_diff>

<commit_message>
Added the Coursera Certificate
</commit_message>
<xml_diff>
--- a/00/ComputationalThinking_Syllabus.docx
+++ b/00/ComputationalThinking_Syllabus.docx
@@ -15,7 +15,39 @@
           <w:sz w:val="36"/>
           <w:szCs w:val="36"/>
         </w:rPr>
-        <w:t>Computational Thinking and System Design</w:t>
+        <w:t>System Design</w:t>
+      </w:r>
+    </w:p>
+    <w:p>
+      <w:pPr>
+        <w:jc w:val="center"/>
+        <w:rPr>
+          <w:sz w:val="36"/>
+          <w:szCs w:val="36"/>
+        </w:rPr>
+      </w:pPr>
+      <w:r>
+        <w:rPr>
+          <w:sz w:val="36"/>
+          <w:szCs w:val="36"/>
+        </w:rPr>
+        <w:t>with</w:t>
+      </w:r>
+    </w:p>
+    <w:p>
+      <w:pPr>
+        <w:jc w:val="center"/>
+        <w:rPr>
+          <w:sz w:val="36"/>
+          <w:szCs w:val="36"/>
+        </w:rPr>
+      </w:pPr>
+      <w:r>
+        <w:rPr>
+          <w:sz w:val="36"/>
+          <w:szCs w:val="36"/>
+        </w:rPr>
+        <w:t xml:space="preserve">Computational Thinking </w:t>
       </w:r>
     </w:p>
     <w:p>
@@ -284,7 +316,31 @@
         <w:rPr>
           <w:lang w:eastAsia="zh-CN"/>
         </w:rPr>
-        <w:t xml:space="preserve">stack digital engineer is welcome. </w:t>
+        <w:t xml:space="preserve">stack digital </w:t>
+      </w:r>
+      <w:r>
+        <w:rPr>
+          <w:lang w:eastAsia="zh-CN"/>
+        </w:rPr>
+        <w:t>designer</w:t>
+      </w:r>
+      <w:r>
+        <w:rPr>
+          <w:lang w:eastAsia="zh-CN"/>
+        </w:rPr>
+        <w:t xml:space="preserve"> is welcome. </w:t>
+      </w:r>
+      <w:r>
+        <w:rPr>
+          <w:lang w:eastAsia="zh-CN"/>
+        </w:rPr>
+        <w:t>This course will present</w:t>
+      </w:r>
+      <w:r>
+        <w:rPr>
+          <w:lang w:eastAsia="zh-CN"/>
+        </w:rPr>
+        <w:t xml:space="preserve"> the vocabulary and compositional rules that enables you to perform system design tasks using ideas starting from digital logic to digital network applications. </w:t>
       </w:r>
       <w:r>
         <w:rPr>
@@ -611,7 +667,11 @@
         <w:t xml:space="preserve">. </w:t>
       </w:r>
       <w:r>
-        <w:t xml:space="preserve">We want to show that our rationality is bounded by our ability </w:t>
+        <w:t xml:space="preserve">We want to show that our rationality is </w:t>
+      </w:r>
+      <w:r>
+        <w:lastRenderedPageBreak/>
+        <w:t xml:space="preserve">bounded by our ability </w:t>
       </w:r>
       <w:r>
         <w:t>to process</w:t>
@@ -653,11 +713,7 @@
         <w:t xml:space="preserve">energy. </w:t>
       </w:r>
       <w:r>
-        <w:t xml:space="preserve">A series of tools are introduced to students to show how each layer of computational abstraction is managed, and computational experimented. Students will accomplish certain design tasks to realize how computation can be </w:t>
-      </w:r>
-      <w:r>
-        <w:lastRenderedPageBreak/>
-        <w:t xml:space="preserve">reduced to different representation, but </w:t>
+        <w:t xml:space="preserve">A series of tools are introduced to students to show how each layer of computational abstraction is managed, and computational experimented. Students will accomplish certain design tasks to realize how computation can be reduced to different representation, but </w:t>
       </w:r>
       <w:r>
         <w:t xml:space="preserve">all relying upon the </w:t>
@@ -778,7 +834,15 @@
         <w:t xml:space="preserve">: </w:t>
       </w:r>
       <w:r>
-        <w:t xml:space="preserve">Learn to use MediaWiki, Git, GitHub, Wolfram|Alpha, and other open-sourced computational services and tools for vocabulary management. </w:t>
+        <w:t xml:space="preserve">Learn to use MediaWiki, Git, GitHub, Wolfram|Alpha, </w:t>
+      </w:r>
+      <w:r>
+        <w:t xml:space="preserve">Docker, Raspberry Pi, </w:t>
+      </w:r>
+      <w:bookmarkStart w:id="0" w:name="_GoBack"/>
+      <w:bookmarkEnd w:id="0"/>
+      <w:r>
+        <w:t xml:space="preserve">and other open-sourced computational services and tools for vocabulary management. </w:t>
       </w:r>
       <w:r>
         <w:t xml:space="preserve">Understand </w:t>
@@ -915,8 +979,6 @@
       <w:r>
         <w:t>three</w:t>
       </w:r>
-      <w:bookmarkStart w:id="0" w:name="_GoBack"/>
-      <w:bookmarkEnd w:id="0"/>
       <w:r>
         <w:t xml:space="preserve"> reports.</w:t>
       </w:r>

</xml_diff>